<commit_message>
Glossar übersetzt. Und Garantielohnsystem_Infobroschuere.pdf hinzugefügt. Beschreibt was genau der Bedienungsanteil ist und wie er zu bnerechnen ist (komplizierte sach....)
</commit_message>
<xml_diff>
--- a/Documentation/Projekthandbuch/Glossar.docx
+++ b/Documentation/Projekthandbuch/Glossar.docx
@@ -1547,15 +1547,25 @@
         <w:pStyle w:val="berschrift1"/>
       </w:pPr>
       <w:bookmarkStart w:id="0" w:name="_Toc319237488"/>
+      <w:proofErr w:type="spellStart"/>
       <w:r>
         <w:lastRenderedPageBreak/>
         <w:t>Akonto</w:t>
       </w:r>
       <w:bookmarkEnd w:id="0"/>
-    </w:p>
-    <w:p>
-      <w:r>
-        <w:t>Ein Akonto ist eine Vorauszahlung die der Gast (evtl. freiwillig) leistet</w:t>
+      <w:proofErr w:type="spellEnd"/>
+    </w:p>
+    <w:p>
+      <w:r>
+        <w:t xml:space="preserve">Ein </w:t>
+      </w:r>
+      <w:proofErr w:type="spellStart"/>
+      <w:r>
+        <w:t>Akonto</w:t>
+      </w:r>
+      <w:proofErr w:type="spellEnd"/>
+      <w:r>
+        <w:t xml:space="preserve"> ist eine Vorauszahlung die der Gast (evtl. freiwillig) leistet</w:t>
       </w:r>
       <w:r>
         <w:t>(leisten muss)</w:t>
@@ -1587,38 +1597,32 @@
         <w:pStyle w:val="berschrift1"/>
       </w:pPr>
       <w:bookmarkStart w:id="2" w:name="_Toc319237490"/>
+      <w:proofErr w:type="spellStart"/>
       <w:r>
         <w:t>Bedienungsentgeld</w:t>
       </w:r>
       <w:bookmarkEnd w:id="2"/>
+      <w:proofErr w:type="spellEnd"/>
       <w:r>
         <w:tab/>
       </w:r>
     </w:p>
     <w:p>
-      <w:pPr>
-        <w:autoSpaceDE w:val="0"/>
-        <w:autoSpaceDN w:val="0"/>
-        <w:adjustRightInd w:val="0"/>
-        <w:spacing w:after="0" w:line="240" w:lineRule="auto"/>
-        <w:rPr>
-          <w:rFonts w:ascii="Calibri" w:hAnsi="Calibri" w:cs="Calibri"/>
-          <w:color w:val="000000"/>
-          <w:sz w:val="24"/>
-          <w:szCs w:val="24"/>
-        </w:rPr>
-      </w:pPr>
-    </w:p>
-    <w:p>
-      <w:r>
-        <w:t xml:space="preserve">Im Zimmerpreis enthaltenes Bedienungsentgelt in % </w:t>
+      <w:bookmarkStart w:id="3" w:name="_Toc319237491"/>
+      <w:r>
+        <w:t>Im Zimmerpreis enthaltener Prozentsatz</w:t>
+      </w:r>
+      <w:r>
+        <w:t xml:space="preserve"> </w:t>
+      </w:r>
+      <w:r>
+        <w:t>der für das Servicepersonal gedacht ist.</w:t>
       </w:r>
     </w:p>
     <w:p>
       <w:pPr>
         <w:pStyle w:val="berschrift1"/>
       </w:pPr>
-      <w:bookmarkStart w:id="3" w:name="_Toc319237491"/>
       <w:r>
         <w:t>Belegungsliste</w:t>
       </w:r>
@@ -1646,19 +1650,24 @@
       </w:r>
     </w:p>
     <w:p>
-      <w:r>
-        <w:t>Mitarbeiter der Direktion (Geschäftsführer, Chef, etc.)</w:t>
+      <w:bookmarkStart w:id="5" w:name="_GoBack"/>
+      <w:r>
+        <w:t>„höhere“ Mitarbeiter</w:t>
+      </w:r>
+      <w:r>
+        <w:t>(Geschäftsführer, Chef, etc.)</w:t>
       </w:r>
     </w:p>
     <w:p>
       <w:pPr>
         <w:pStyle w:val="berschrift1"/>
       </w:pPr>
-      <w:bookmarkStart w:id="5" w:name="_Toc319237493"/>
+      <w:bookmarkStart w:id="6" w:name="_Toc319237493"/>
+      <w:bookmarkEnd w:id="5"/>
       <w:r>
         <w:t>Forecast</w:t>
       </w:r>
-      <w:bookmarkEnd w:id="5"/>
+      <w:bookmarkEnd w:id="6"/>
     </w:p>
     <w:p>
       <w:r>
@@ -1681,7 +1690,7 @@
       <w:pPr>
         <w:pStyle w:val="berschrift1"/>
       </w:pPr>
-      <w:bookmarkStart w:id="6" w:name="_Toc319237494"/>
+      <w:bookmarkStart w:id="7" w:name="_Toc319237494"/>
       <w:r>
         <w:t>F</w:t>
       </w:r>
@@ -1694,7 +1703,7 @@
       <w:r>
         <w:t>ffice</w:t>
       </w:r>
-      <w:bookmarkEnd w:id="6"/>
+      <w:bookmarkEnd w:id="7"/>
       <w:r>
         <w:tab/>
       </w:r>
@@ -1708,24 +1717,29 @@
       <w:pPr>
         <w:pStyle w:val="berschrift1"/>
       </w:pPr>
-      <w:bookmarkStart w:id="7" w:name="_Toc319237495"/>
+      <w:bookmarkStart w:id="8" w:name="_Toc319237495"/>
       <w:r>
         <w:t>Frühstücksanteil</w:t>
       </w:r>
-      <w:bookmarkEnd w:id="7"/>
+      <w:bookmarkEnd w:id="8"/>
       <w:r>
         <w:tab/>
+      </w:r>
+    </w:p>
+    <w:p>
+      <w:r>
+        <w:t xml:space="preserve">Im Zimmerpreis enthaltener Anteil der die Kosten für das Frühstück deckt. </w:t>
       </w:r>
     </w:p>
     <w:p>
       <w:pPr>
         <w:pStyle w:val="berschrift1"/>
       </w:pPr>
-      <w:bookmarkStart w:id="8" w:name="_Toc319237496"/>
+      <w:bookmarkStart w:id="9" w:name="_Toc319237496"/>
       <w:r>
         <w:t>GHD</w:t>
       </w:r>
-      <w:bookmarkEnd w:id="8"/>
+      <w:bookmarkEnd w:id="9"/>
     </w:p>
     <w:p>
       <w:r>
@@ -1736,11 +1750,11 @@
       <w:pPr>
         <w:pStyle w:val="berschrift1"/>
       </w:pPr>
-      <w:bookmarkStart w:id="9" w:name="_Toc319237497"/>
+      <w:bookmarkStart w:id="10" w:name="_Toc319237497"/>
       <w:r>
         <w:t>Gast des Hauses</w:t>
       </w:r>
-      <w:bookmarkEnd w:id="9"/>
+      <w:bookmarkEnd w:id="10"/>
     </w:p>
     <w:p>
       <w:r>
@@ -1751,22 +1765,35 @@
       <w:pPr>
         <w:pStyle w:val="berschrift1"/>
       </w:pPr>
-      <w:bookmarkStart w:id="10" w:name="_Toc319237498"/>
-      <w:r>
+      <w:bookmarkStart w:id="11" w:name="_Toc319237498"/>
+      <w:r>
+        <w:lastRenderedPageBreak/>
         <w:t>Heizkostenzuschlag</w:t>
       </w:r>
-      <w:bookmarkEnd w:id="10"/>
+      <w:bookmarkEnd w:id="11"/>
       <w:r>
         <w:tab/>
       </w:r>
     </w:p>
     <w:p>
       <w:r>
-        <w:t xml:space="preserve">Von der Bemessungsgrundlage der Ortstaxe kann man "die auf die Beheizung der Gästezimmer entfallenden Energiekosten" abziehen. Dabei bestehen zwei Möglichkeiten. Entweder man ermittelt </w:t>
-      </w:r>
-      <w:r>
-        <w:lastRenderedPageBreak/>
-        <w:t>die tatsächlichen für die Beheizung der Gästezimmer nötigen Energiekosten (ACHTUNG: Wartung und Investitionskosten, Energiekosten für Klimaanlagen, Luftbefeuchter u.ä. sind nicht abzugsfähig!) oder man setzt den ab 1.1.2000 möglichen Pauschalbetrag von 1,50 Euro pro Nacht/Person ohne weiteren Nachweis an. Diese Pauschalierung gilt nicht für jene Betriebe, die auf Grund einer auf die Sommermonate eingeschränkten Gewerbeberechtigung geführt werden (Sommersaisonbetriebe).</w:t>
+        <w:t xml:space="preserve">Von der Bemessungsgrundlage der </w:t>
+      </w:r>
+      <w:proofErr w:type="spellStart"/>
+      <w:r>
+        <w:t>Ortstaxe</w:t>
+      </w:r>
+      <w:proofErr w:type="spellEnd"/>
+      <w:r>
+        <w:t xml:space="preserve"> kann man "die auf die Beheizung der Gästezimmer entfallenden Energiekosten" abziehen. Dabei bestehen zwei Möglichkeiten. Entweder man ermittelt die tatsächlichen für die Beheizung der Gästezimmer nötigen Energiekosten (ACHTUNG: Wartung und Investitionskosten, Energiekosten für Klimaanlagen, Luftbefeuchter </w:t>
+      </w:r>
+      <w:proofErr w:type="spellStart"/>
+      <w:r>
+        <w:t>u.ä.</w:t>
+      </w:r>
+      <w:proofErr w:type="spellEnd"/>
+      <w:r>
+        <w:t xml:space="preserve"> sind nicht abzugsfähig!) oder man setzt den ab 1.1.2000 möglichen Pauschalbetrag von 1,50 Euro pro Nacht/Person ohne weiteren Nachweis an. Diese Pauschalierung gilt nicht für jene Betriebe, die auf Grund einer auf die Sommermonate eingeschränkten Gewerbeberechtigung geführt werden (Sommersaisonbetriebe).</w:t>
       </w:r>
     </w:p>
     <w:p>
@@ -1786,21 +1813,23 @@
       <w:pPr>
         <w:pStyle w:val="berschrift1"/>
       </w:pPr>
-      <w:bookmarkStart w:id="11" w:name="_Toc319237499"/>
+      <w:bookmarkStart w:id="12" w:name="_Toc319237499"/>
+      <w:proofErr w:type="spellStart"/>
       <w:r>
         <w:t>Individuals</w:t>
       </w:r>
-      <w:bookmarkEnd w:id="11"/>
+      <w:bookmarkEnd w:id="12"/>
+      <w:proofErr w:type="spellEnd"/>
     </w:p>
     <w:p>
       <w:pPr>
         <w:pStyle w:val="berschrift1"/>
       </w:pPr>
-      <w:bookmarkStart w:id="12" w:name="_Toc319237500"/>
+      <w:bookmarkStart w:id="13" w:name="_Toc319237500"/>
       <w:r>
         <w:t>Journal</w:t>
       </w:r>
-      <w:bookmarkEnd w:id="12"/>
+      <w:bookmarkEnd w:id="13"/>
       <w:r>
         <w:tab/>
       </w:r>
@@ -1835,14 +1864,14 @@
       <w:pPr>
         <w:pStyle w:val="berschrift1"/>
       </w:pPr>
-      <w:bookmarkStart w:id="13" w:name="_Toc319237501"/>
+      <w:bookmarkStart w:id="14" w:name="_Toc319237501"/>
       <w:r>
         <w:t>K</w:t>
       </w:r>
       <w:r>
         <w:t>reditgrenze</w:t>
       </w:r>
-      <w:bookmarkEnd w:id="13"/>
+      <w:bookmarkEnd w:id="14"/>
       <w:r>
         <w:tab/>
       </w:r>
@@ -1867,14 +1896,19 @@
       <w:pPr>
         <w:pStyle w:val="berschrift1"/>
       </w:pPr>
-      <w:bookmarkStart w:id="14" w:name="_Toc319237502"/>
+      <w:bookmarkStart w:id="15" w:name="_Toc319237502"/>
+      <w:proofErr w:type="spellStart"/>
       <w:r>
         <w:t>N</w:t>
       </w:r>
       <w:r>
-        <w:t>oShow-liste</w:t>
-      </w:r>
-      <w:bookmarkEnd w:id="14"/>
+        <w:t>oShow</w:t>
+      </w:r>
+      <w:proofErr w:type="spellEnd"/>
+      <w:r>
+        <w:t>-liste</w:t>
+      </w:r>
+      <w:bookmarkEnd w:id="15"/>
       <w:r>
         <w:tab/>
       </w:r>
@@ -1888,11 +1922,11 @@
       <w:pPr>
         <w:pStyle w:val="berschrift1"/>
       </w:pPr>
-      <w:bookmarkStart w:id="15" w:name="_Toc319237503"/>
+      <w:bookmarkStart w:id="16" w:name="_Toc319237503"/>
       <w:r>
         <w:t>Optionsdatum</w:t>
       </w:r>
-      <w:bookmarkEnd w:id="15"/>
+      <w:bookmarkEnd w:id="16"/>
       <w:r>
         <w:t xml:space="preserve"> </w:t>
       </w:r>
@@ -1906,11 +1940,24 @@
       <w:pPr>
         <w:pStyle w:val="berschrift1"/>
       </w:pPr>
-      <w:bookmarkStart w:id="16" w:name="_Toc319237504"/>
-      <w:r>
-        <w:t>out of order</w:t>
-      </w:r>
-      <w:bookmarkEnd w:id="16"/>
+      <w:bookmarkStart w:id="17" w:name="_Toc319237504"/>
+      <w:r>
+        <w:t xml:space="preserve">out </w:t>
+      </w:r>
+      <w:proofErr w:type="spellStart"/>
+      <w:r>
+        <w:t>of</w:t>
+      </w:r>
+      <w:proofErr w:type="spellEnd"/>
+      <w:r>
+        <w:t xml:space="preserve"> </w:t>
+      </w:r>
+      <w:proofErr w:type="spellStart"/>
+      <w:r>
+        <w:t>order</w:t>
+      </w:r>
+      <w:bookmarkEnd w:id="17"/>
+      <w:proofErr w:type="spellEnd"/>
       <w:r>
         <w:tab/>
       </w:r>
@@ -1940,42 +1987,51 @@
       <w:pPr>
         <w:pStyle w:val="berschrift1"/>
       </w:pPr>
-      <w:bookmarkStart w:id="17" w:name="_Toc319237505"/>
+      <w:bookmarkStart w:id="18" w:name="_Toc319237505"/>
       <w:r>
         <w:t>Stammdaten</w:t>
       </w:r>
-      <w:bookmarkEnd w:id="17"/>
+      <w:bookmarkEnd w:id="18"/>
       <w:r>
         <w:tab/>
+      </w:r>
+    </w:p>
+    <w:p>
+      <w:r>
+        <w:t>Eckdaten die für den Betrieb eine Hotels erforderlich sind wie zum Beispiel der Name des Hotels, Anzahl der Zimmer u.v.m.</w:t>
       </w:r>
     </w:p>
     <w:p>
       <w:pPr>
         <w:pStyle w:val="berschrift1"/>
       </w:pPr>
-      <w:bookmarkStart w:id="18" w:name="_Toc319237506"/>
+      <w:bookmarkStart w:id="19" w:name="_Toc319237506"/>
       <w:r>
         <w:t>Statusliste</w:t>
       </w:r>
-      <w:bookmarkEnd w:id="18"/>
+      <w:bookmarkEnd w:id="19"/>
       <w:r>
         <w:tab/>
       </w:r>
     </w:p>
     <w:p>
       <w:r>
-        <w:t>Es wird für jedes Hotelzimmer der aktuelle Zimmerstatus ausgegeben.</w:t>
+        <w:t>Eine Liste die für jedes Zimmer den aktuellen Zustand enthält</w:t>
+      </w:r>
+      <w:r>
+        <w:t>.</w:t>
       </w:r>
     </w:p>
     <w:p>
       <w:pPr>
         <w:pStyle w:val="berschrift1"/>
       </w:pPr>
-      <w:bookmarkStart w:id="19" w:name="_Toc319237507"/>
-      <w:r>
+      <w:bookmarkStart w:id="20" w:name="_Toc319237507"/>
+      <w:r>
+        <w:lastRenderedPageBreak/>
         <w:t>Stornofristen</w:t>
       </w:r>
-      <w:bookmarkEnd w:id="19"/>
+      <w:bookmarkEnd w:id="20"/>
       <w:r>
         <w:tab/>
       </w:r>
@@ -2000,16 +2056,23 @@
       <w:pPr>
         <w:pStyle w:val="berschrift1"/>
       </w:pPr>
-      <w:bookmarkStart w:id="20" w:name="_Toc319237508"/>
-      <w:r>
-        <w:lastRenderedPageBreak/>
+      <w:bookmarkStart w:id="21" w:name="_Toc319237508"/>
+      <w:r>
         <w:t>Zwischenrechnung</w:t>
       </w:r>
-      <w:bookmarkEnd w:id="20"/>
-    </w:p>
-    <w:p>
-      <w:r>
-        <w:t xml:space="preserve">Eine Aufstellung aller bis zu diesem Zeitpunkt angefallenen Konsumationen und Akontozahlungen für einen Gast. </w:t>
+      <w:bookmarkEnd w:id="21"/>
+    </w:p>
+    <w:p>
+      <w:r>
+        <w:t xml:space="preserve">Eine Aufstellung aller bis zu diesem Zeitpunkt angefallenen </w:t>
+      </w:r>
+      <w:proofErr w:type="spellStart"/>
+      <w:r>
+        <w:t>Konsumationen</w:t>
+      </w:r>
+      <w:proofErr w:type="spellEnd"/>
+      <w:r>
+        <w:t xml:space="preserve"> und Akontozahlungen für einen Gast. </w:t>
       </w:r>
     </w:p>
     <w:p>
@@ -2021,9 +2084,11 @@
       </w:r>
     </w:p>
     <w:p>
-      <w:bookmarkStart w:id="21" w:name="_GoBack"/>
-      <w:bookmarkEnd w:id="21"/>
-    </w:p>
+      <w:r>
+        <w:t>Wenn mehrere Rechnungen pro Zimmer angelegt werden, muss jede Rechnung mithilfe der Belegungsnummer einem Gast zugeordnet werden.</w:t>
+      </w:r>
+    </w:p>
+    <w:p/>
     <w:sectPr>
       <w:pgSz w:w="11906" w:h="16838"/>
       <w:pgMar w:top="1417" w:right="1417" w:bottom="1134" w:left="1417" w:header="708" w:footer="708" w:gutter="0"/>
@@ -3176,7 +3241,7 @@
 </file>
 
 <file path=customXml/itemProps1.xml><?xml version="1.0" encoding="utf-8"?>
-<ds:datastoreItem xmlns:ds="http://schemas.openxmlformats.org/officeDocument/2006/customXml" ds:itemID="{248C5734-851F-405B-BA61-55173C6282EC}">
+<ds:datastoreItem xmlns:ds="http://schemas.openxmlformats.org/officeDocument/2006/customXml" ds:itemID="{985B290C-0B81-4210-AD52-D469BBF5E8C3}">
   <ds:schemaRefs>
     <ds:schemaRef ds:uri="http://schemas.openxmlformats.org/officeDocument/2006/bibliography"/>
   </ds:schemaRefs>

</xml_diff>

<commit_message>
Glossar nochmals überarbeitet(E & D). Rolands korrekturen eingebracht.
</commit_message>
<xml_diff>
--- a/Documentation/Projekthandbuch/Glossar.docx
+++ b/Documentation/Projekthandbuch/Glossar.docx
@@ -6,6 +6,9 @@
       <w:pPr>
         <w:pStyle w:val="Titel"/>
       </w:pPr>
+      <w:r>
+        <w:t>0</w:t>
+      </w:r>
       <w:r>
         <w:t>Glossar</w:t>
       </w:r>
@@ -64,7 +67,21 @@
                 <w:rStyle w:val="Hyperlink"/>
                 <w:noProof/>
               </w:rPr>
-              <w:t>Akonto</w:t>
+              <w:t>Akon</w:t>
+            </w:r>
+            <w:r>
+              <w:rPr>
+                <w:rStyle w:val="Hyperlink"/>
+                <w:noProof/>
+              </w:rPr>
+              <w:t>t</w:t>
+            </w:r>
+            <w:r>
+              <w:rPr>
+                <w:rStyle w:val="Hyperlink"/>
+                <w:noProof/>
+              </w:rPr>
+              <w:t>o</w:t>
             </w:r>
             <w:r>
               <w:rPr>
@@ -1629,11 +1646,20 @@
       <w:bookmarkEnd w:id="3"/>
     </w:p>
     <w:p>
-      <w:pPr>
-        <w:jc w:val="both"/>
-      </w:pPr>
-      <w:r>
-        <w:t>Es werden alle belegten Zimmer für den aktuellen Tag, samt Gast und dessen Abreisedatum, ausgegeben.</w:t>
+      <w:r>
+        <w:t xml:space="preserve">Eine Liste mit </w:t>
+      </w:r>
+      <w:r>
+        <w:t>alle</w:t>
+      </w:r>
+      <w:r>
+        <w:t>n</w:t>
+      </w:r>
+      <w:r>
+        <w:t xml:space="preserve"> belegten Zimmer für den aktuellen Tag, samt Gast und </w:t>
+      </w:r>
+      <w:r>
+        <w:t>dessen Abreisedatum.</w:t>
       </w:r>
     </w:p>
     <w:p>
@@ -1642,6 +1668,21 @@
       </w:pPr>
       <w:bookmarkStart w:id="4" w:name="_Toc319237492"/>
       <w:r>
+        <w:t>Belegungsnummer</w:t>
+      </w:r>
+    </w:p>
+    <w:p>
+      <w:r>
+        <w:t>Wenn mehrere Rechnungen pro Zimmer angelegt werden, muss jede Rechnung mithilfe der Belegungsnummer einem Gast zugeordnet werden.</w:t>
+      </w:r>
+    </w:p>
+    <w:p>
+      <w:pPr>
+        <w:pStyle w:val="berschrift1"/>
+      </w:pPr>
+      <w:bookmarkStart w:id="5" w:name="_GoBack"/>
+      <w:bookmarkEnd w:id="5"/>
+      <w:r>
         <w:t>Direktion</w:t>
       </w:r>
       <w:bookmarkEnd w:id="4"/>
@@ -1650,12 +1691,8 @@
       </w:r>
     </w:p>
     <w:p>
-      <w:bookmarkStart w:id="5" w:name="_GoBack"/>
-      <w:r>
-        <w:t>„höhere“ Mitarbeiter</w:t>
-      </w:r>
-      <w:r>
-        <w:t>(Geschäftsführer, Chef, etc.)</w:t>
+      <w:r>
+        <w:t>Die Direktion umfasst die Mitarbeiter wie Geschäftsführer, Chef usw.</w:t>
       </w:r>
     </w:p>
     <w:p>
@@ -1663,7 +1700,6 @@
         <w:pStyle w:val="berschrift1"/>
       </w:pPr>
       <w:bookmarkStart w:id="6" w:name="_Toc319237493"/>
-      <w:bookmarkEnd w:id="5"/>
       <w:r>
         <w:t>Forecast</w:t>
       </w:r>
@@ -1743,69 +1779,14 @@
     </w:p>
     <w:p>
       <w:r>
-        <w:t>Gast des Hauses</w:t>
-      </w:r>
-    </w:p>
-    <w:p>
-      <w:pPr>
-        <w:pStyle w:val="berschrift1"/>
-      </w:pPr>
-      <w:bookmarkStart w:id="10" w:name="_Toc319237497"/>
-      <w:r>
-        <w:t>Gast des Hauses</w:t>
-      </w:r>
-      <w:bookmarkEnd w:id="10"/>
-    </w:p>
-    <w:p>
-      <w:r>
-        <w:t>Ein vom Chef eingeladener (??)</w:t>
-      </w:r>
-    </w:p>
-    <w:p>
-      <w:pPr>
-        <w:pStyle w:val="berschrift1"/>
-      </w:pPr>
-      <w:bookmarkStart w:id="11" w:name="_Toc319237498"/>
-      <w:r>
-        <w:lastRenderedPageBreak/>
-        <w:t>Heizkostenzuschlag</w:t>
-      </w:r>
-      <w:bookmarkEnd w:id="11"/>
-      <w:r>
-        <w:tab/>
-      </w:r>
-    </w:p>
-    <w:p>
-      <w:r>
-        <w:t xml:space="preserve">Von der Bemessungsgrundlage der </w:t>
-      </w:r>
-      <w:proofErr w:type="spellStart"/>
-      <w:r>
-        <w:t>Ortstaxe</w:t>
-      </w:r>
-      <w:proofErr w:type="spellEnd"/>
-      <w:r>
-        <w:t xml:space="preserve"> kann man "die auf die Beheizung der Gästezimmer entfallenden Energiekosten" abziehen. Dabei bestehen zwei Möglichkeiten. Entweder man ermittelt die tatsächlichen für die Beheizung der Gästezimmer nötigen Energiekosten (ACHTUNG: Wartung und Investitionskosten, Energiekosten für Klimaanlagen, Luftbefeuchter </w:t>
-      </w:r>
-      <w:proofErr w:type="spellStart"/>
-      <w:r>
-        <w:t>u.ä.</w:t>
-      </w:r>
-      <w:proofErr w:type="spellEnd"/>
-      <w:r>
-        <w:t xml:space="preserve"> sind nicht abzugsfähig!) oder man setzt den ab 1.1.2000 möglichen Pauschalbetrag von 1,50 Euro pro Nacht/Person ohne weiteren Nachweis an. Diese Pauschalierung gilt nicht für jene Betriebe, die auf Grund einer auf die Sommermonate eingeschränkten Gewerbeberechtigung geführt werden (Sommersaisonbetriebe).</w:t>
-      </w:r>
-    </w:p>
-    <w:p>
-      <w:r>
-        <w:t xml:space="preserve">Quelle: </w:t>
-      </w:r>
-      <w:hyperlink r:id="rId6" w:history="1">
+        <w:t xml:space="preserve">Siehe </w:t>
+      </w:r>
+      <w:hyperlink w:anchor="_Gast_des_Hauses" w:history="1">
         <w:r>
           <w:rPr>
             <w:rStyle w:val="Hyperlink"/>
           </w:rPr>
-          <w:t>http://portal.wko.at/wk/format_detail.wk?AngID=1&amp;StID=410137&amp;DstID=767</w:t>
+          <w:t>Gast des Hauses</w:t>
         </w:r>
       </w:hyperlink>
     </w:p>
@@ -1813,23 +1794,62 @@
       <w:pPr>
         <w:pStyle w:val="berschrift1"/>
       </w:pPr>
-      <w:bookmarkStart w:id="12" w:name="_Toc319237499"/>
-      <w:proofErr w:type="spellStart"/>
+      <w:bookmarkStart w:id="10" w:name="_Toc319237497"/>
+      <w:bookmarkStart w:id="11" w:name="_Gast_des_Hauses"/>
+      <w:bookmarkEnd w:id="11"/>
+      <w:r>
+        <w:t>Gast des Hauses</w:t>
+      </w:r>
+      <w:bookmarkEnd w:id="10"/>
+    </w:p>
+    <w:p>
+      <w:r>
+        <w:t xml:space="preserve">Ein Gast dessen anfallende Kosten vom Hotel selbst getragen werden. </w:t>
+      </w:r>
+    </w:p>
+    <w:p>
+      <w:pPr>
+        <w:pStyle w:val="berschrift1"/>
+      </w:pPr>
+      <w:bookmarkStart w:id="12" w:name="_Toc319237498"/>
+      <w:r>
+        <w:lastRenderedPageBreak/>
+        <w:t>Heizkostenzuschlag</w:t>
+      </w:r>
+      <w:bookmarkEnd w:id="12"/>
+      <w:r>
+        <w:tab/>
+      </w:r>
+    </w:p>
+    <w:p>
+      <w:r>
+        <w:t>Ein im Zimmerpreis enthaltener Anteil der die Kosten für die Heizung deckt.</w:t>
+      </w:r>
+    </w:p>
+    <w:p>
+      <w:pPr>
+        <w:pStyle w:val="berschrift1"/>
+      </w:pPr>
+      <w:bookmarkStart w:id="13" w:name="_Toc319237499"/>
       <w:r>
         <w:t>Individuals</w:t>
       </w:r>
-      <w:bookmarkEnd w:id="12"/>
-      <w:proofErr w:type="spellEnd"/>
+      <w:bookmarkEnd w:id="13"/>
+    </w:p>
+    <w:p>
+      <w:r>
+        <w:t>Als Individuals werden Gäste bezeichnet, die direkt im Hotel buchen. Also nicht über ein Reisebüro oder eine Firma.</w:t>
+      </w:r>
     </w:p>
     <w:p>
       <w:pPr>
         <w:pStyle w:val="berschrift1"/>
       </w:pPr>
-      <w:bookmarkStart w:id="13" w:name="_Toc319237500"/>
+      <w:bookmarkStart w:id="14" w:name="_Toc319237500"/>
       <w:r>
         <w:t>Journal</w:t>
       </w:r>
-      <w:bookmarkEnd w:id="13"/>
+      <w:bookmarkEnd w:id="14"/>
       <w:r>
         <w:tab/>
       </w:r>
@@ -1854,24 +1874,29 @@
         <w:t>Default mäßig</w:t>
       </w:r>
       <w:r>
-        <w:t xml:space="preserve"> aktueller Tag) ausgegeben. Siehe Seite 16 – 17 in </w:t>
-      </w:r>
-      <w:r>
-        <w:t>ProjektHotel2012.pdf</w:t>
-      </w:r>
+        <w:t xml:space="preserve"> aktueller Tag) ausgegeben. Siehe </w:t>
+      </w:r>
+      <w:hyperlink r:id="rId7" w:history="1">
+        <w:r>
+          <w:rPr>
+            <w:rStyle w:val="Hyperlink"/>
+          </w:rPr>
+          <w:t>Seite 16 – 17 in ProjektHotel2012.pdf</w:t>
+        </w:r>
+      </w:hyperlink>
     </w:p>
     <w:p>
       <w:pPr>
         <w:pStyle w:val="berschrift1"/>
       </w:pPr>
-      <w:bookmarkStart w:id="14" w:name="_Toc319237501"/>
+      <w:bookmarkStart w:id="15" w:name="_Toc319237501"/>
       <w:r>
         <w:t>K</w:t>
       </w:r>
       <w:r>
         <w:t>reditgrenze</w:t>
       </w:r>
-      <w:bookmarkEnd w:id="14"/>
+      <w:bookmarkEnd w:id="15"/>
       <w:r>
         <w:tab/>
       </w:r>
@@ -1896,7 +1921,7 @@
       <w:pPr>
         <w:pStyle w:val="berschrift1"/>
       </w:pPr>
-      <w:bookmarkStart w:id="15" w:name="_Toc319237502"/>
+      <w:bookmarkStart w:id="16" w:name="_Toc319237502"/>
       <w:proofErr w:type="spellStart"/>
       <w:r>
         <w:t>N</w:t>
@@ -1908,7 +1933,7 @@
       <w:r>
         <w:t>-liste</w:t>
       </w:r>
-      <w:bookmarkEnd w:id="15"/>
+      <w:bookmarkEnd w:id="16"/>
       <w:r>
         <w:tab/>
       </w:r>
@@ -1922,11 +1947,11 @@
       <w:pPr>
         <w:pStyle w:val="berschrift1"/>
       </w:pPr>
-      <w:bookmarkStart w:id="16" w:name="_Toc319237503"/>
+      <w:bookmarkStart w:id="17" w:name="_Toc319237503"/>
       <w:r>
         <w:t>Optionsdatum</w:t>
       </w:r>
-      <w:bookmarkEnd w:id="16"/>
+      <w:bookmarkEnd w:id="17"/>
       <w:r>
         <w:t xml:space="preserve"> </w:t>
       </w:r>
@@ -1940,7 +1965,7 @@
       <w:pPr>
         <w:pStyle w:val="berschrift1"/>
       </w:pPr>
-      <w:bookmarkStart w:id="17" w:name="_Toc319237504"/>
+      <w:bookmarkStart w:id="18" w:name="_Toc319237504"/>
       <w:r>
         <w:t xml:space="preserve">out </w:t>
       </w:r>
@@ -1956,7 +1981,7 @@
       <w:r>
         <w:t>order</w:t>
       </w:r>
-      <w:bookmarkEnd w:id="17"/>
+      <w:bookmarkEnd w:id="18"/>
       <w:proofErr w:type="spellEnd"/>
       <w:r>
         <w:tab/>
@@ -1987,11 +2012,11 @@
       <w:pPr>
         <w:pStyle w:val="berschrift1"/>
       </w:pPr>
-      <w:bookmarkStart w:id="18" w:name="_Toc319237505"/>
+      <w:bookmarkStart w:id="19" w:name="_Toc319237505"/>
       <w:r>
         <w:t>Stammdaten</w:t>
       </w:r>
-      <w:bookmarkEnd w:id="18"/>
+      <w:bookmarkEnd w:id="19"/>
       <w:r>
         <w:tab/>
       </w:r>
@@ -2005,11 +2030,11 @@
       <w:pPr>
         <w:pStyle w:val="berschrift1"/>
       </w:pPr>
-      <w:bookmarkStart w:id="19" w:name="_Toc319237506"/>
+      <w:bookmarkStart w:id="20" w:name="_Toc319237506"/>
       <w:r>
         <w:t>Statusliste</w:t>
       </w:r>
-      <w:bookmarkEnd w:id="19"/>
+      <w:bookmarkEnd w:id="20"/>
       <w:r>
         <w:tab/>
       </w:r>
@@ -2019,48 +2044,152 @@
         <w:t>Eine Liste die für jedes Zimmer den aktuellen Zustand enthält</w:t>
       </w:r>
       <w:r>
-        <w:t>.</w:t>
+        <w:t xml:space="preserve">. </w:t>
+      </w:r>
+    </w:p>
+    <w:p>
+      <w:r>
+        <w:t>Mögliche Zustände sind:</w:t>
+      </w:r>
+    </w:p>
+    <w:p>
+      <w:pPr>
+        <w:pStyle w:val="Listenabsatz"/>
+        <w:numPr>
+          <w:ilvl w:val="0"/>
+          <w:numId w:val="2"/>
+        </w:numPr>
+      </w:pPr>
+      <w:r>
+        <w:t>BESETZT - GEREINIGT</w:t>
+      </w:r>
+    </w:p>
+    <w:p>
+      <w:pPr>
+        <w:pStyle w:val="Listenabsatz"/>
+        <w:numPr>
+          <w:ilvl w:val="0"/>
+          <w:numId w:val="2"/>
+        </w:numPr>
+      </w:pPr>
+      <w:r>
+        <w:t>BESETZT - UNGEREINIGT</w:t>
+      </w:r>
+    </w:p>
+    <w:p>
+      <w:pPr>
+        <w:pStyle w:val="Listenabsatz"/>
+        <w:numPr>
+          <w:ilvl w:val="0"/>
+          <w:numId w:val="2"/>
+        </w:numPr>
+      </w:pPr>
+      <w:r>
+        <w:t>FREI - GEREINIGT</w:t>
+      </w:r>
+    </w:p>
+    <w:p>
+      <w:pPr>
+        <w:pStyle w:val="Listenabsatz"/>
+        <w:numPr>
+          <w:ilvl w:val="0"/>
+          <w:numId w:val="2"/>
+        </w:numPr>
+      </w:pPr>
+      <w:r>
+        <w:lastRenderedPageBreak/>
+        <w:t>FREI - UNGEREINIGT</w:t>
+      </w:r>
+    </w:p>
+    <w:p>
+      <w:pPr>
+        <w:pStyle w:val="Listenabsatz"/>
+        <w:numPr>
+          <w:ilvl w:val="0"/>
+          <w:numId w:val="2"/>
+        </w:numPr>
+      </w:pPr>
+      <w:r>
+        <w:t>OUT OF ORDER</w:t>
       </w:r>
     </w:p>
     <w:p>
       <w:pPr>
         <w:pStyle w:val="berschrift1"/>
       </w:pPr>
-      <w:bookmarkStart w:id="20" w:name="_Toc319237507"/>
-      <w:r>
-        <w:lastRenderedPageBreak/>
+      <w:bookmarkStart w:id="21" w:name="_Toc319237507"/>
+      <w:r>
         <w:t>Stornofristen</w:t>
       </w:r>
-      <w:bookmarkEnd w:id="20"/>
+      <w:bookmarkEnd w:id="21"/>
       <w:r>
         <w:tab/>
       </w:r>
     </w:p>
     <w:p>
       <w:r>
-        <w:t>Die Höhe des Stornobetrages in Prozent, abhängig vom Stornierungszeitraum.</w:t>
-      </w:r>
-    </w:p>
-    <w:p>
-      <w:r>
-        <w:t xml:space="preserve">Siehe Reservierung stornieren in </w:t>
-      </w:r>
-      <w:r>
-        <w:t>ProjektHotel2012.pdf</w:t>
-      </w:r>
-      <w:r>
-        <w:t xml:space="preserve"> auf Seite 4-5</w:t>
+        <w:t xml:space="preserve">Die Stornofristen legen die </w:t>
+      </w:r>
+      <w:r>
+        <w:t>Höhe des Stornobetrages</w:t>
+      </w:r>
+      <w:r>
+        <w:t xml:space="preserve"> fest</w:t>
+      </w:r>
+      <w:r>
+        <w:t>, abhängig vom Stornierungszeitraum.</w:t>
+      </w:r>
+    </w:p>
+    <w:p>
+      <w:r>
+        <w:t>Die derzeit geltenden gesetzlichen Bestimmungen sind:</w:t>
+      </w:r>
+    </w:p>
+    <w:p>
+      <w:pPr>
+        <w:pStyle w:val="Listenabsatz"/>
+        <w:numPr>
+          <w:ilvl w:val="0"/>
+          <w:numId w:val="2"/>
+        </w:numPr>
+      </w:pPr>
+      <w:r>
+        <w:t>Bis 4 Wochen vor Ankunft erfolgt keine Verrechnung.</w:t>
+      </w:r>
+    </w:p>
+    <w:p>
+      <w:pPr>
+        <w:pStyle w:val="Listenabsatz"/>
+        <w:numPr>
+          <w:ilvl w:val="0"/>
+          <w:numId w:val="2"/>
+        </w:numPr>
+      </w:pPr>
+      <w:r>
+        <w:t>Zwischen 28 und 15 Tage vor Ankunft ist der Reservierende verpflichtet, 30% vom Betrag einzuzahlen.</w:t>
+      </w:r>
+    </w:p>
+    <w:p>
+      <w:pPr>
+        <w:pStyle w:val="Listenabsatz"/>
+        <w:numPr>
+          <w:ilvl w:val="0"/>
+          <w:numId w:val="2"/>
+        </w:numPr>
+      </w:pPr>
+      <w:r>
+        <w:t>Innerhalb von 15 Tage vor Ankunft wird die erste Nacht voll verrechnet.</w:t>
       </w:r>
     </w:p>
     <w:p>
       <w:pPr>
         <w:pStyle w:val="berschrift1"/>
       </w:pPr>
-      <w:bookmarkStart w:id="21" w:name="_Toc319237508"/>
+      <w:bookmarkStart w:id="22" w:name="_Toc319237508"/>
       <w:r>
         <w:t>Zwischenrechnung</w:t>
       </w:r>
-      <w:bookmarkEnd w:id="21"/>
+      <w:bookmarkEnd w:id="22"/>
     </w:p>
     <w:p>
       <w:r>
@@ -2073,19 +2202,6 @@
       <w:proofErr w:type="spellEnd"/>
       <w:r>
         <w:t xml:space="preserve"> und Akontozahlungen für einen Gast. </w:t>
-      </w:r>
-    </w:p>
-    <w:p>
-      <w:pPr>
-        <w:pStyle w:val="berschrift1"/>
-      </w:pPr>
-      <w:r>
-        <w:t>Belegungsnummer</w:t>
-      </w:r>
-    </w:p>
-    <w:p>
-      <w:r>
-        <w:t>Wenn mehrere Rechnungen pro Zimmer angelegt werden, muss jede Rechnung mithilfe der Belegungsnummer einem Gast zugeordnet werden.</w:t>
       </w:r>
     </w:p>
     <w:p/>
@@ -2097,6 +2213,359 @@
     </w:sectPr>
   </w:body>
 </w:document>
+</file>
+
+<file path=word/numbering.xml><?xml version="1.0" encoding="utf-8"?>
+<w:numbering xmlns:wpc="http://schemas.microsoft.com/office/word/2010/wordprocessingCanvas" xmlns:mc="http://schemas.openxmlformats.org/markup-compatibility/2006" xmlns:o="urn:schemas-microsoft-com:office:office" xmlns:r="http://schemas.openxmlformats.org/officeDocument/2006/relationships" xmlns:m="http://schemas.openxmlformats.org/officeDocument/2006/math" xmlns:v="urn:schemas-microsoft-com:vml" xmlns:wp14="http://schemas.microsoft.com/office/word/2010/wordprocessingDrawing" xmlns:wp="http://schemas.openxmlformats.org/drawingml/2006/wordprocessingDrawing" xmlns:w10="urn:schemas-microsoft-com:office:word" xmlns:w="http://schemas.openxmlformats.org/wordprocessingml/2006/main" xmlns:w14="http://schemas.microsoft.com/office/word/2010/wordml" xmlns:wpg="http://schemas.microsoft.com/office/word/2010/wordprocessingGroup" xmlns:wpi="http://schemas.microsoft.com/office/word/2010/wordprocessingInk" xmlns:wne="http://schemas.microsoft.com/office/word/2006/wordml" xmlns:wps="http://schemas.microsoft.com/office/word/2010/wordprocessingShape" mc:Ignorable="w14 wp14">
+  <w:abstractNum w:abstractNumId="0">
+    <w:nsid w:val="315663D4"/>
+    <w:multiLevelType w:val="hybridMultilevel"/>
+    <w:tmpl w:val="8F7057CA"/>
+    <w:lvl w:ilvl="0" w:tplc="0C070001">
+      <w:start w:val="1"/>
+      <w:numFmt w:val="bullet"/>
+      <w:lvlText w:val=""/>
+      <w:lvlJc w:val="left"/>
+      <w:pPr>
+        <w:ind w:left="720" w:hanging="360"/>
+      </w:pPr>
+      <w:rPr>
+        <w:rFonts w:ascii="Symbol" w:hAnsi="Symbol" w:hint="default"/>
+      </w:rPr>
+    </w:lvl>
+    <w:lvl w:ilvl="1" w:tplc="0C070003" w:tentative="1">
+      <w:start w:val="1"/>
+      <w:numFmt w:val="bullet"/>
+      <w:lvlText w:val="o"/>
+      <w:lvlJc w:val="left"/>
+      <w:pPr>
+        <w:ind w:left="1440" w:hanging="360"/>
+      </w:pPr>
+      <w:rPr>
+        <w:rFonts w:ascii="Courier New" w:hAnsi="Courier New" w:cs="Courier New" w:hint="default"/>
+      </w:rPr>
+    </w:lvl>
+    <w:lvl w:ilvl="2" w:tplc="0C070005" w:tentative="1">
+      <w:start w:val="1"/>
+      <w:numFmt w:val="bullet"/>
+      <w:lvlText w:val=""/>
+      <w:lvlJc w:val="left"/>
+      <w:pPr>
+        <w:ind w:left="2160" w:hanging="360"/>
+      </w:pPr>
+      <w:rPr>
+        <w:rFonts w:ascii="Wingdings" w:hAnsi="Wingdings" w:hint="default"/>
+      </w:rPr>
+    </w:lvl>
+    <w:lvl w:ilvl="3" w:tplc="0C070001" w:tentative="1">
+      <w:start w:val="1"/>
+      <w:numFmt w:val="bullet"/>
+      <w:lvlText w:val=""/>
+      <w:lvlJc w:val="left"/>
+      <w:pPr>
+        <w:ind w:left="2880" w:hanging="360"/>
+      </w:pPr>
+      <w:rPr>
+        <w:rFonts w:ascii="Symbol" w:hAnsi="Symbol" w:hint="default"/>
+      </w:rPr>
+    </w:lvl>
+    <w:lvl w:ilvl="4" w:tplc="0C070003" w:tentative="1">
+      <w:start w:val="1"/>
+      <w:numFmt w:val="bullet"/>
+      <w:lvlText w:val="o"/>
+      <w:lvlJc w:val="left"/>
+      <w:pPr>
+        <w:ind w:left="3600" w:hanging="360"/>
+      </w:pPr>
+      <w:rPr>
+        <w:rFonts w:ascii="Courier New" w:hAnsi="Courier New" w:cs="Courier New" w:hint="default"/>
+      </w:rPr>
+    </w:lvl>
+    <w:lvl w:ilvl="5" w:tplc="0C070005" w:tentative="1">
+      <w:start w:val="1"/>
+      <w:numFmt w:val="bullet"/>
+      <w:lvlText w:val=""/>
+      <w:lvlJc w:val="left"/>
+      <w:pPr>
+        <w:ind w:left="4320" w:hanging="360"/>
+      </w:pPr>
+      <w:rPr>
+        <w:rFonts w:ascii="Wingdings" w:hAnsi="Wingdings" w:hint="default"/>
+      </w:rPr>
+    </w:lvl>
+    <w:lvl w:ilvl="6" w:tplc="0C070001" w:tentative="1">
+      <w:start w:val="1"/>
+      <w:numFmt w:val="bullet"/>
+      <w:lvlText w:val=""/>
+      <w:lvlJc w:val="left"/>
+      <w:pPr>
+        <w:ind w:left="5040" w:hanging="360"/>
+      </w:pPr>
+      <w:rPr>
+        <w:rFonts w:ascii="Symbol" w:hAnsi="Symbol" w:hint="default"/>
+      </w:rPr>
+    </w:lvl>
+    <w:lvl w:ilvl="7" w:tplc="0C070003" w:tentative="1">
+      <w:start w:val="1"/>
+      <w:numFmt w:val="bullet"/>
+      <w:lvlText w:val="o"/>
+      <w:lvlJc w:val="left"/>
+      <w:pPr>
+        <w:ind w:left="5760" w:hanging="360"/>
+      </w:pPr>
+      <w:rPr>
+        <w:rFonts w:ascii="Courier New" w:hAnsi="Courier New" w:cs="Courier New" w:hint="default"/>
+      </w:rPr>
+    </w:lvl>
+    <w:lvl w:ilvl="8" w:tplc="0C070005" w:tentative="1">
+      <w:start w:val="1"/>
+      <w:numFmt w:val="bullet"/>
+      <w:lvlText w:val=""/>
+      <w:lvlJc w:val="left"/>
+      <w:pPr>
+        <w:ind w:left="6480" w:hanging="360"/>
+      </w:pPr>
+      <w:rPr>
+        <w:rFonts w:ascii="Wingdings" w:hAnsi="Wingdings" w:hint="default"/>
+      </w:rPr>
+    </w:lvl>
+  </w:abstractNum>
+  <w:abstractNum w:abstractNumId="1">
+    <w:nsid w:val="752F6405"/>
+    <w:multiLevelType w:val="hybridMultilevel"/>
+    <w:tmpl w:val="B4D6E474"/>
+    <w:lvl w:ilvl="0" w:tplc="0C070001">
+      <w:start w:val="1"/>
+      <w:numFmt w:val="bullet"/>
+      <w:lvlText w:val=""/>
+      <w:lvlJc w:val="left"/>
+      <w:pPr>
+        <w:ind w:left="720" w:hanging="360"/>
+      </w:pPr>
+      <w:rPr>
+        <w:rFonts w:ascii="Symbol" w:hAnsi="Symbol" w:hint="default"/>
+      </w:rPr>
+    </w:lvl>
+    <w:lvl w:ilvl="1" w:tplc="0C070003" w:tentative="1">
+      <w:start w:val="1"/>
+      <w:numFmt w:val="bullet"/>
+      <w:lvlText w:val="o"/>
+      <w:lvlJc w:val="left"/>
+      <w:pPr>
+        <w:ind w:left="1440" w:hanging="360"/>
+      </w:pPr>
+      <w:rPr>
+        <w:rFonts w:ascii="Courier New" w:hAnsi="Courier New" w:cs="Courier New" w:hint="default"/>
+      </w:rPr>
+    </w:lvl>
+    <w:lvl w:ilvl="2" w:tplc="0C070005" w:tentative="1">
+      <w:start w:val="1"/>
+      <w:numFmt w:val="bullet"/>
+      <w:lvlText w:val=""/>
+      <w:lvlJc w:val="left"/>
+      <w:pPr>
+        <w:ind w:left="2160" w:hanging="360"/>
+      </w:pPr>
+      <w:rPr>
+        <w:rFonts w:ascii="Wingdings" w:hAnsi="Wingdings" w:hint="default"/>
+      </w:rPr>
+    </w:lvl>
+    <w:lvl w:ilvl="3" w:tplc="0C070001" w:tentative="1">
+      <w:start w:val="1"/>
+      <w:numFmt w:val="bullet"/>
+      <w:lvlText w:val=""/>
+      <w:lvlJc w:val="left"/>
+      <w:pPr>
+        <w:ind w:left="2880" w:hanging="360"/>
+      </w:pPr>
+      <w:rPr>
+        <w:rFonts w:ascii="Symbol" w:hAnsi="Symbol" w:hint="default"/>
+      </w:rPr>
+    </w:lvl>
+    <w:lvl w:ilvl="4" w:tplc="0C070003" w:tentative="1">
+      <w:start w:val="1"/>
+      <w:numFmt w:val="bullet"/>
+      <w:lvlText w:val="o"/>
+      <w:lvlJc w:val="left"/>
+      <w:pPr>
+        <w:ind w:left="3600" w:hanging="360"/>
+      </w:pPr>
+      <w:rPr>
+        <w:rFonts w:ascii="Courier New" w:hAnsi="Courier New" w:cs="Courier New" w:hint="default"/>
+      </w:rPr>
+    </w:lvl>
+    <w:lvl w:ilvl="5" w:tplc="0C070005" w:tentative="1">
+      <w:start w:val="1"/>
+      <w:numFmt w:val="bullet"/>
+      <w:lvlText w:val=""/>
+      <w:lvlJc w:val="left"/>
+      <w:pPr>
+        <w:ind w:left="4320" w:hanging="360"/>
+      </w:pPr>
+      <w:rPr>
+        <w:rFonts w:ascii="Wingdings" w:hAnsi="Wingdings" w:hint="default"/>
+      </w:rPr>
+    </w:lvl>
+    <w:lvl w:ilvl="6" w:tplc="0C070001" w:tentative="1">
+      <w:start w:val="1"/>
+      <w:numFmt w:val="bullet"/>
+      <w:lvlText w:val=""/>
+      <w:lvlJc w:val="left"/>
+      <w:pPr>
+        <w:ind w:left="5040" w:hanging="360"/>
+      </w:pPr>
+      <w:rPr>
+        <w:rFonts w:ascii="Symbol" w:hAnsi="Symbol" w:hint="default"/>
+      </w:rPr>
+    </w:lvl>
+    <w:lvl w:ilvl="7" w:tplc="0C070003" w:tentative="1">
+      <w:start w:val="1"/>
+      <w:numFmt w:val="bullet"/>
+      <w:lvlText w:val="o"/>
+      <w:lvlJc w:val="left"/>
+      <w:pPr>
+        <w:ind w:left="5760" w:hanging="360"/>
+      </w:pPr>
+      <w:rPr>
+        <w:rFonts w:ascii="Courier New" w:hAnsi="Courier New" w:cs="Courier New" w:hint="default"/>
+      </w:rPr>
+    </w:lvl>
+    <w:lvl w:ilvl="8" w:tplc="0C070005" w:tentative="1">
+      <w:start w:val="1"/>
+      <w:numFmt w:val="bullet"/>
+      <w:lvlText w:val=""/>
+      <w:lvlJc w:val="left"/>
+      <w:pPr>
+        <w:ind w:left="6480" w:hanging="360"/>
+      </w:pPr>
+      <w:rPr>
+        <w:rFonts w:ascii="Wingdings" w:hAnsi="Wingdings" w:hint="default"/>
+      </w:rPr>
+    </w:lvl>
+  </w:abstractNum>
+  <w:abstractNum w:abstractNumId="2">
+    <w:nsid w:val="7A891E9D"/>
+    <w:multiLevelType w:val="hybridMultilevel"/>
+    <w:tmpl w:val="692671A0"/>
+    <w:lvl w:ilvl="0" w:tplc="0C070001">
+      <w:start w:val="1"/>
+      <w:numFmt w:val="bullet"/>
+      <w:lvlText w:val=""/>
+      <w:lvlJc w:val="left"/>
+      <w:pPr>
+        <w:ind w:left="720" w:hanging="360"/>
+      </w:pPr>
+      <w:rPr>
+        <w:rFonts w:ascii="Symbol" w:hAnsi="Symbol" w:hint="default"/>
+      </w:rPr>
+    </w:lvl>
+    <w:lvl w:ilvl="1" w:tplc="0C070003" w:tentative="1">
+      <w:start w:val="1"/>
+      <w:numFmt w:val="bullet"/>
+      <w:lvlText w:val="o"/>
+      <w:lvlJc w:val="left"/>
+      <w:pPr>
+        <w:ind w:left="1440" w:hanging="360"/>
+      </w:pPr>
+      <w:rPr>
+        <w:rFonts w:ascii="Courier New" w:hAnsi="Courier New" w:cs="Courier New" w:hint="default"/>
+      </w:rPr>
+    </w:lvl>
+    <w:lvl w:ilvl="2" w:tplc="0C070005" w:tentative="1">
+      <w:start w:val="1"/>
+      <w:numFmt w:val="bullet"/>
+      <w:lvlText w:val=""/>
+      <w:lvlJc w:val="left"/>
+      <w:pPr>
+        <w:ind w:left="2160" w:hanging="360"/>
+      </w:pPr>
+      <w:rPr>
+        <w:rFonts w:ascii="Wingdings" w:hAnsi="Wingdings" w:hint="default"/>
+      </w:rPr>
+    </w:lvl>
+    <w:lvl w:ilvl="3" w:tplc="0C070001" w:tentative="1">
+      <w:start w:val="1"/>
+      <w:numFmt w:val="bullet"/>
+      <w:lvlText w:val=""/>
+      <w:lvlJc w:val="left"/>
+      <w:pPr>
+        <w:ind w:left="2880" w:hanging="360"/>
+      </w:pPr>
+      <w:rPr>
+        <w:rFonts w:ascii="Symbol" w:hAnsi="Symbol" w:hint="default"/>
+      </w:rPr>
+    </w:lvl>
+    <w:lvl w:ilvl="4" w:tplc="0C070003" w:tentative="1">
+      <w:start w:val="1"/>
+      <w:numFmt w:val="bullet"/>
+      <w:lvlText w:val="o"/>
+      <w:lvlJc w:val="left"/>
+      <w:pPr>
+        <w:ind w:left="3600" w:hanging="360"/>
+      </w:pPr>
+      <w:rPr>
+        <w:rFonts w:ascii="Courier New" w:hAnsi="Courier New" w:cs="Courier New" w:hint="default"/>
+      </w:rPr>
+    </w:lvl>
+    <w:lvl w:ilvl="5" w:tplc="0C070005" w:tentative="1">
+      <w:start w:val="1"/>
+      <w:numFmt w:val="bullet"/>
+      <w:lvlText w:val=""/>
+      <w:lvlJc w:val="left"/>
+      <w:pPr>
+        <w:ind w:left="4320" w:hanging="360"/>
+      </w:pPr>
+      <w:rPr>
+        <w:rFonts w:ascii="Wingdings" w:hAnsi="Wingdings" w:hint="default"/>
+      </w:rPr>
+    </w:lvl>
+    <w:lvl w:ilvl="6" w:tplc="0C070001" w:tentative="1">
+      <w:start w:val="1"/>
+      <w:numFmt w:val="bullet"/>
+      <w:lvlText w:val=""/>
+      <w:lvlJc w:val="left"/>
+      <w:pPr>
+        <w:ind w:left="5040" w:hanging="360"/>
+      </w:pPr>
+      <w:rPr>
+        <w:rFonts w:ascii="Symbol" w:hAnsi="Symbol" w:hint="default"/>
+      </w:rPr>
+    </w:lvl>
+    <w:lvl w:ilvl="7" w:tplc="0C070003" w:tentative="1">
+      <w:start w:val="1"/>
+      <w:numFmt w:val="bullet"/>
+      <w:lvlText w:val="o"/>
+      <w:lvlJc w:val="left"/>
+      <w:pPr>
+        <w:ind w:left="5760" w:hanging="360"/>
+      </w:pPr>
+      <w:rPr>
+        <w:rFonts w:ascii="Courier New" w:hAnsi="Courier New" w:cs="Courier New" w:hint="default"/>
+      </w:rPr>
+    </w:lvl>
+    <w:lvl w:ilvl="8" w:tplc="0C070005" w:tentative="1">
+      <w:start w:val="1"/>
+      <w:numFmt w:val="bullet"/>
+      <w:lvlText w:val=""/>
+      <w:lvlJc w:val="left"/>
+      <w:pPr>
+        <w:ind w:left="6480" w:hanging="360"/>
+      </w:pPr>
+      <w:rPr>
+        <w:rFonts w:ascii="Wingdings" w:hAnsi="Wingdings" w:hint="default"/>
+      </w:rPr>
+    </w:lvl>
+  </w:abstractNum>
+  <w:num w:numId="1">
+    <w:abstractNumId w:val="2"/>
+  </w:num>
+  <w:num w:numId="2">
+    <w:abstractNumId w:val="0"/>
+  </w:num>
+  <w:num w:numId="3">
+    <w:abstractNumId w:val="1"/>
+  </w:num>
+</w:numbering>
 </file>
 
 <file path=word/styles.xml><?xml version="1.0" encoding="utf-8"?>
@@ -2522,6 +2991,17 @@
       <w:szCs w:val="24"/>
     </w:rPr>
   </w:style>
+  <w:style w:type="paragraph" w:styleId="Listenabsatz">
+    <w:name w:val="List Paragraph"/>
+    <w:basedOn w:val="Standard"/>
+    <w:uiPriority w:val="34"/>
+    <w:qFormat/>
+    <w:rsid w:val="005F2E0E"/>
+    <w:pPr>
+      <w:ind w:left="720"/>
+      <w:contextualSpacing/>
+    </w:pPr>
+  </w:style>
 </w:styles>
 </file>
 
@@ -2948,6 +3428,17 @@
       <w:szCs w:val="24"/>
     </w:rPr>
   </w:style>
+  <w:style w:type="paragraph" w:styleId="Listenabsatz">
+    <w:name w:val="List Paragraph"/>
+    <w:basedOn w:val="Standard"/>
+    <w:uiPriority w:val="34"/>
+    <w:qFormat/>
+    <w:rsid w:val="005F2E0E"/>
+    <w:pPr>
+      <w:ind w:left="720"/>
+      <w:contextualSpacing/>
+    </w:pPr>
+  </w:style>
 </w:styles>
 </file>
 
@@ -3241,7 +3732,7 @@
 </file>
 
 <file path=customXml/itemProps1.xml><?xml version="1.0" encoding="utf-8"?>
-<ds:datastoreItem xmlns:ds="http://schemas.openxmlformats.org/officeDocument/2006/customXml" ds:itemID="{985B290C-0B81-4210-AD52-D469BBF5E8C3}">
+<ds:datastoreItem xmlns:ds="http://schemas.openxmlformats.org/officeDocument/2006/customXml" ds:itemID="{878C4B6F-4386-4024-A9BB-AFAA6D817C03}">
   <ds:schemaRefs>
     <ds:schemaRef ds:uri="http://schemas.openxmlformats.org/officeDocument/2006/bibliography"/>
   </ds:schemaRefs>

</xml_diff>

<commit_message>
created and moved files
</commit_message>
<xml_diff>
--- a/Documentation/Projekthandbuch/Glossar.docx
+++ b/Documentation/Projekthandbuch/Glossar.docx
@@ -1,6 +1,6 @@
 
 <file path=word/document.xml><?xml version="1.0" encoding="utf-8"?>
-<w:document xmlns:wpc="http://schemas.microsoft.com/office/word/2010/wordprocessingCanvas" xmlns:mc="http://schemas.openxmlformats.org/markup-compatibility/2006" xmlns:o="urn:schemas-microsoft-com:office:office" xmlns:r="http://schemas.openxmlformats.org/officeDocument/2006/relationships" xmlns:m="http://schemas.openxmlformats.org/officeDocument/2006/math" xmlns:v="urn:schemas-microsoft-com:vml" xmlns:wp14="http://schemas.microsoft.com/office/word/2010/wordprocessingDrawing" xmlns:wp="http://schemas.openxmlformats.org/drawingml/2006/wordprocessingDrawing" xmlns:w10="urn:schemas-microsoft-com:office:word" xmlns:w="http://schemas.openxmlformats.org/wordprocessingml/2006/main" xmlns:w14="http://schemas.microsoft.com/office/word/2010/wordml" xmlns:wpg="http://schemas.microsoft.com/office/word/2010/wordprocessingGroup" xmlns:wpi="http://schemas.microsoft.com/office/word/2010/wordprocessingInk" xmlns:wne="http://schemas.microsoft.com/office/word/2006/wordml" xmlns:wps="http://schemas.microsoft.com/office/word/2010/wordprocessingShape" mc:Ignorable="w14 wp14">
+<w:document xmlns:wpc="http://schemas.microsoft.com/office/word/2010/wordprocessingCanvas" xmlns:mo="http://schemas.microsoft.com/office/mac/office/2008/main" xmlns:mc="http://schemas.openxmlformats.org/markup-compatibility/2006" xmlns:mv="urn:schemas-microsoft-com:mac:vml" xmlns:o="urn:schemas-microsoft-com:office:office" xmlns:r="http://schemas.openxmlformats.org/officeDocument/2006/relationships" xmlns:m="http://schemas.openxmlformats.org/officeDocument/2006/math" xmlns:v="urn:schemas-microsoft-com:vml" xmlns:wp14="http://schemas.microsoft.com/office/word/2010/wordprocessingDrawing" xmlns:wp="http://schemas.openxmlformats.org/drawingml/2006/wordprocessingDrawing" xmlns:w10="urn:schemas-microsoft-com:office:word" xmlns:w="http://schemas.openxmlformats.org/wordprocessingml/2006/main" xmlns:w14="http://schemas.microsoft.com/office/word/2010/wordml" xmlns:wpg="http://schemas.microsoft.com/office/word/2010/wordprocessingGroup" xmlns:wpi="http://schemas.microsoft.com/office/word/2010/wordprocessingInk" xmlns:wne="http://schemas.microsoft.com/office/word/2006/wordml" xmlns:wps="http://schemas.microsoft.com/office/word/2010/wordprocessingShape" mc:Ignorable="w14 wp14">
   <w:body>
     <w:p>
       <w:pPr>
@@ -1819,14 +1819,16 @@
         <w:rPr>
           <w:lang w:val="en-GB"/>
         </w:rPr>
-        <w:t>Occupancy of a room with more guests th</w:t>
-      </w:r>
-      <w:r>
-        <w:rPr>
-          <w:lang w:val="en-GB"/>
-        </w:rPr>
-        <w:t>an there could be in this room.</w:t>
-      </w:r>
+        <w:t>The case, when a room has two reservations assigned to it, for a specific timespan</w:t>
+      </w:r>
+      <w:r>
+        <w:rPr>
+          <w:lang w:val="en-GB"/>
+        </w:rPr>
+        <w:t>.</w:t>
+      </w:r>
+      <w:bookmarkStart w:id="19" w:name="_GoBack"/>
+      <w:bookmarkEnd w:id="19"/>
     </w:p>
     <w:p>
       <w:pPr>
@@ -1836,7 +1838,7 @@
           <w:lang w:val="en-GB"/>
         </w:rPr>
       </w:pPr>
-      <w:bookmarkStart w:id="19" w:name="_Toc320522323"/>
+      <w:bookmarkStart w:id="20" w:name="_Toc320522323"/>
       <w:r>
         <w:rPr>
           <w:rFonts w:asciiTheme="minorHAnsi" w:hAnsiTheme="minorHAnsi"/>
@@ -1887,7 +1889,7 @@
         </w:rPr>
         <w:t>Extra service</w:t>
       </w:r>
-      <w:bookmarkEnd w:id="19"/>
+      <w:bookmarkEnd w:id="20"/>
     </w:p>
     <w:p>
       <w:pPr>
@@ -1940,7 +1942,7 @@
           <w:lang w:val="en-GB"/>
         </w:rPr>
       </w:pPr>
-      <w:bookmarkStart w:id="20" w:name="_Toc320522324"/>
+      <w:bookmarkStart w:id="21" w:name="_Toc320522324"/>
       <w:r>
         <w:rPr>
           <w:rFonts w:asciiTheme="minorHAnsi" w:hAnsiTheme="minorHAnsi"/>
@@ -1998,7 +2000,7 @@
         </w:rPr>
         <w:t>Forecast</w:t>
       </w:r>
-      <w:bookmarkEnd w:id="20"/>
+      <w:bookmarkEnd w:id="21"/>
     </w:p>
     <w:p>
       <w:pPr>
@@ -2021,7 +2023,7 @@
           <w:lang w:val="en-GB"/>
         </w:rPr>
       </w:pPr>
-      <w:bookmarkStart w:id="21" w:name="_Toc320522325"/>
+      <w:bookmarkStart w:id="22" w:name="_Toc320522325"/>
       <w:r>
         <w:rPr>
           <w:rFonts w:asciiTheme="minorHAnsi" w:hAnsiTheme="minorHAnsi"/>
@@ -2072,7 +2074,7 @@
         </w:rPr>
         <w:t>Front-Office</w:t>
       </w:r>
-      <w:bookmarkEnd w:id="21"/>
+      <w:bookmarkEnd w:id="22"/>
     </w:p>
     <w:p>
       <w:pPr>
@@ -2235,7 +2237,7 @@
           <w:lang w:val="en-GB"/>
         </w:rPr>
       </w:pPr>
-      <w:bookmarkStart w:id="22" w:name="_Toc320522326"/>
+      <w:bookmarkStart w:id="23" w:name="_Toc320522326"/>
       <w:r>
         <w:rPr>
           <w:rFonts w:asciiTheme="minorHAnsi" w:hAnsiTheme="minorHAnsi"/>
@@ -2279,7 +2281,7 @@
         </w:rPr>
         <w:t>Breakfast percentage</w:t>
       </w:r>
-      <w:bookmarkEnd w:id="22"/>
+      <w:bookmarkEnd w:id="23"/>
     </w:p>
     <w:p>
       <w:pPr>
@@ -2330,7 +2332,7 @@
           <w:lang w:val="en-GB"/>
         </w:rPr>
       </w:pPr>
-      <w:bookmarkStart w:id="23" w:name="_Toc320522327"/>
+      <w:bookmarkStart w:id="24" w:name="_Toc320522327"/>
       <w:r>
         <w:rPr>
           <w:rFonts w:asciiTheme="minorHAnsi" w:hAnsiTheme="minorHAnsi"/>
@@ -2388,7 +2390,7 @@
         </w:rPr>
         <w:t>Guest</w:t>
       </w:r>
-      <w:bookmarkEnd w:id="23"/>
+      <w:bookmarkEnd w:id="24"/>
     </w:p>
     <w:p>
       <w:pPr>
@@ -2411,7 +2413,7 @@
           <w:lang w:val="en-GB"/>
         </w:rPr>
       </w:pPr>
-      <w:bookmarkStart w:id="24" w:name="_Toc320522328"/>
+      <w:bookmarkStart w:id="25" w:name="_Toc320522328"/>
       <w:r>
         <w:rPr>
           <w:rFonts w:asciiTheme="minorHAnsi" w:hAnsiTheme="minorHAnsi"/>
@@ -2456,7 +2458,7 @@
         </w:rPr>
         <w:t>Guest of the house</w:t>
       </w:r>
-      <w:bookmarkEnd w:id="24"/>
+      <w:bookmarkEnd w:id="25"/>
     </w:p>
     <w:p>
       <w:pPr>
@@ -2479,7 +2481,7 @@
           <w:lang w:val="en-GB"/>
         </w:rPr>
       </w:pPr>
-      <w:bookmarkStart w:id="25" w:name="_Toc320522329"/>
+      <w:bookmarkStart w:id="26" w:name="_Toc320522329"/>
       <w:r>
         <w:rPr>
           <w:rFonts w:asciiTheme="minorHAnsi" w:hAnsiTheme="minorHAnsi"/>
@@ -2537,7 +2539,7 @@
         </w:rPr>
         <w:t>GotH</w:t>
       </w:r>
-      <w:bookmarkEnd w:id="25"/>
+      <w:bookmarkEnd w:id="26"/>
       <w:r>
         <w:rPr>
           <w:rFonts w:asciiTheme="minorHAnsi" w:hAnsiTheme="minorHAnsi"/>
@@ -2567,7 +2569,7 @@
           <w:lang w:val="en-GB"/>
         </w:rPr>
       </w:pPr>
-      <w:bookmarkStart w:id="26" w:name="_Toc320522330"/>
+      <w:bookmarkStart w:id="27" w:name="_Toc320522330"/>
       <w:r>
         <w:rPr>
           <w:rFonts w:asciiTheme="minorHAnsi" w:hAnsiTheme="minorHAnsi"/>
@@ -2626,7 +2628,7 @@
         </w:rPr>
         <w:t>Glossary</w:t>
       </w:r>
-      <w:bookmarkEnd w:id="26"/>
+      <w:bookmarkEnd w:id="27"/>
     </w:p>
     <w:p>
       <w:pPr>
@@ -2649,7 +2651,7 @@
           <w:lang w:val="en-GB"/>
         </w:rPr>
       </w:pPr>
-      <w:bookmarkStart w:id="27" w:name="_Toc320522331"/>
+      <w:bookmarkStart w:id="28" w:name="_Toc320522331"/>
       <w:r>
         <w:rPr>
           <w:rFonts w:asciiTheme="minorHAnsi" w:hAnsiTheme="minorHAnsi"/>
@@ -2679,7 +2681,7 @@
         </w:rPr>
         <w:t>Graphical User Interface</w:t>
       </w:r>
-      <w:bookmarkEnd w:id="27"/>
+      <w:bookmarkEnd w:id="28"/>
     </w:p>
     <w:p>
       <w:pPr>
@@ -2753,7 +2755,7 @@
           <w:lang w:val="en-GB"/>
         </w:rPr>
       </w:pPr>
-      <w:bookmarkStart w:id="28" w:name="_Toc320522332"/>
+      <w:bookmarkStart w:id="29" w:name="_Toc320522332"/>
       <w:r>
         <w:rPr>
           <w:rFonts w:asciiTheme="minorHAnsi" w:hAnsiTheme="minorHAnsi"/>
@@ -2811,7 +2813,7 @@
         </w:rPr>
         <w:t>GUI</w:t>
       </w:r>
-      <w:bookmarkEnd w:id="28"/>
+      <w:bookmarkEnd w:id="29"/>
     </w:p>
     <w:p>
       <w:pPr>
@@ -2842,7 +2844,7 @@
           <w:lang w:val="en-GB"/>
         </w:rPr>
       </w:pPr>
-      <w:bookmarkStart w:id="29" w:name="_Toc320522333"/>
+      <w:bookmarkStart w:id="30" w:name="_Toc320522333"/>
       <w:r>
         <w:rPr>
           <w:rFonts w:asciiTheme="minorHAnsi" w:hAnsiTheme="minorHAnsi"/>
@@ -2886,7 +2888,7 @@
         </w:rPr>
         <w:t>Heating cost surcharge</w:t>
       </w:r>
-      <w:bookmarkEnd w:id="29"/>
+      <w:bookmarkEnd w:id="30"/>
     </w:p>
     <w:p>
       <w:pPr>
@@ -2931,7 +2933,7 @@
           <w:lang w:val="en-GB"/>
         </w:rPr>
       </w:pPr>
-      <w:bookmarkStart w:id="30" w:name="_Toc320522334"/>
+      <w:bookmarkStart w:id="31" w:name="_Toc320522334"/>
       <w:r>
         <w:rPr>
           <w:rStyle w:val="hps"/>
@@ -2997,7 +2999,7 @@
         </w:rPr>
         <w:t>HTML</w:t>
       </w:r>
-      <w:bookmarkEnd w:id="30"/>
+      <w:bookmarkEnd w:id="31"/>
     </w:p>
     <w:p>
       <w:pPr>
@@ -3020,7 +3022,7 @@
           <w:lang w:val="en-GB"/>
         </w:rPr>
       </w:pPr>
-      <w:bookmarkStart w:id="31" w:name="_Toc320522335"/>
+      <w:bookmarkStart w:id="32" w:name="_Toc320522335"/>
       <w:r>
         <w:rPr>
           <w:rFonts w:asciiTheme="minorHAnsi" w:hAnsiTheme="minorHAnsi"/>
@@ -3050,7 +3052,7 @@
         </w:rPr>
         <w:t>HyperText Markup Language</w:t>
       </w:r>
-      <w:bookmarkEnd w:id="31"/>
+      <w:bookmarkEnd w:id="32"/>
     </w:p>
     <w:p>
       <w:pPr>
@@ -3088,7 +3090,7 @@
           <w:lang w:val="en-GB"/>
         </w:rPr>
       </w:pPr>
-      <w:bookmarkStart w:id="32" w:name="_Toc320522336"/>
+      <w:bookmarkStart w:id="33" w:name="_Toc320522336"/>
       <w:r>
         <w:rPr>
           <w:rFonts w:asciiTheme="minorHAnsi" w:hAnsiTheme="minorHAnsi"/>
@@ -3139,7 +3141,7 @@
         </w:rPr>
         <w:t>Individuals</w:t>
       </w:r>
-      <w:bookmarkEnd w:id="32"/>
+      <w:bookmarkEnd w:id="33"/>
     </w:p>
     <w:p>
       <w:pPr>
@@ -3162,7 +3164,7 @@
           <w:lang w:val="en-GB"/>
         </w:rPr>
       </w:pPr>
-      <w:bookmarkStart w:id="33" w:name="_Toc320522337"/>
+      <w:bookmarkStart w:id="34" w:name="_Toc320522337"/>
       <w:r>
         <w:rPr>
           <w:rFonts w:asciiTheme="minorHAnsi" w:hAnsiTheme="minorHAnsi"/>
@@ -3206,7 +3208,7 @@
         </w:rPr>
         <w:t>Annual closure</w:t>
       </w:r>
-      <w:bookmarkEnd w:id="33"/>
+      <w:bookmarkEnd w:id="34"/>
     </w:p>
     <w:p>
       <w:pPr>
@@ -3237,7 +3239,7 @@
           <w:lang w:val="en-GB"/>
         </w:rPr>
       </w:pPr>
-      <w:bookmarkStart w:id="34" w:name="_Toc320522338"/>
+      <w:bookmarkStart w:id="35" w:name="_Toc320522338"/>
       <w:r>
         <w:rPr>
           <w:rFonts w:asciiTheme="minorHAnsi" w:hAnsiTheme="minorHAnsi"/>
@@ -3295,7 +3297,7 @@
         </w:rPr>
         <w:t>Java</w:t>
       </w:r>
-      <w:bookmarkEnd w:id="34"/>
+      <w:bookmarkEnd w:id="35"/>
     </w:p>
     <w:p>
       <w:pPr>
@@ -3319,7 +3321,7 @@
           <w:lang w:val="en-GB"/>
         </w:rPr>
       </w:pPr>
-      <w:bookmarkStart w:id="35" w:name="_Toc320522339"/>
+      <w:bookmarkStart w:id="36" w:name="_Toc320522339"/>
       <w:r>
         <w:rPr>
           <w:rFonts w:asciiTheme="minorHAnsi" w:hAnsiTheme="minorHAnsi"/>
@@ -3364,7 +3366,7 @@
         </w:rPr>
         <w:t>Java Server Pages</w:t>
       </w:r>
-      <w:bookmarkEnd w:id="35"/>
+      <w:bookmarkEnd w:id="36"/>
     </w:p>
     <w:p>
       <w:pPr>
@@ -3387,7 +3389,7 @@
           <w:lang w:val="en-GB"/>
         </w:rPr>
       </w:pPr>
-      <w:bookmarkStart w:id="36" w:name="_Toc320522340"/>
+      <w:bookmarkStart w:id="37" w:name="_Toc320522340"/>
       <w:r>
         <w:rPr>
           <w:rFonts w:asciiTheme="minorHAnsi" w:hAnsiTheme="minorHAnsi"/>
@@ -3438,7 +3440,7 @@
         </w:rPr>
         <w:t>JavaScript</w:t>
       </w:r>
-      <w:bookmarkEnd w:id="36"/>
+      <w:bookmarkEnd w:id="37"/>
     </w:p>
     <w:p>
       <w:pPr>
@@ -3461,7 +3463,7 @@
           <w:lang w:val="en-GB"/>
         </w:rPr>
       </w:pPr>
-      <w:bookmarkStart w:id="37" w:name="_Toc320522341"/>
+      <w:bookmarkStart w:id="38" w:name="_Toc320522341"/>
       <w:r>
         <w:rPr>
           <w:rFonts w:asciiTheme="minorHAnsi" w:hAnsiTheme="minorHAnsi"/>
@@ -3519,7 +3521,7 @@
         </w:rPr>
         <w:t>Journal</w:t>
       </w:r>
-      <w:bookmarkEnd w:id="37"/>
+      <w:bookmarkEnd w:id="38"/>
     </w:p>
     <w:p>
       <w:pPr>
@@ -3543,7 +3545,7 @@
           <w:lang w:val="en-GB"/>
         </w:rPr>
       </w:pPr>
-      <w:bookmarkStart w:id="38" w:name="_Toc320522342"/>
+      <w:bookmarkStart w:id="39" w:name="_Toc320522342"/>
       <w:r>
         <w:rPr>
           <w:rFonts w:asciiTheme="minorHAnsi" w:hAnsiTheme="minorHAnsi"/>
@@ -3601,7 +3603,7 @@
         </w:rPr>
         <w:t>JUnit</w:t>
       </w:r>
-      <w:bookmarkEnd w:id="38"/>
+      <w:bookmarkEnd w:id="39"/>
     </w:p>
     <w:p>
       <w:pPr>
@@ -3624,7 +3626,7 @@
           <w:lang w:val="en-GB"/>
         </w:rPr>
       </w:pPr>
-      <w:bookmarkStart w:id="39" w:name="_Toc320522343"/>
+      <w:bookmarkStart w:id="40" w:name="_Toc320522343"/>
       <w:r>
         <w:rPr>
           <w:rFonts w:asciiTheme="minorHAnsi" w:hAnsiTheme="minorHAnsi"/>
@@ -3675,7 +3677,7 @@
         </w:rPr>
         <w:t>Category</w:t>
       </w:r>
-      <w:bookmarkEnd w:id="39"/>
+      <w:bookmarkEnd w:id="40"/>
     </w:p>
     <w:p>
       <w:pPr>
@@ -3713,7 +3715,7 @@
           <w:lang w:val="en-GB"/>
         </w:rPr>
       </w:pPr>
-      <w:bookmarkStart w:id="40" w:name="_Toc320522344"/>
+      <w:bookmarkStart w:id="41" w:name="_Toc320522344"/>
       <w:r>
         <w:rPr>
           <w:rFonts w:asciiTheme="minorHAnsi" w:hAnsiTheme="minorHAnsi"/>
@@ -3773,7 +3775,7 @@
         </w:rPr>
         <w:t>(hotel)</w:t>
       </w:r>
-      <w:bookmarkEnd w:id="40"/>
+      <w:bookmarkEnd w:id="41"/>
     </w:p>
     <w:p>
       <w:pPr>
@@ -3796,7 +3798,7 @@
           <w:lang w:val="en-GB"/>
         </w:rPr>
       </w:pPr>
-      <w:bookmarkStart w:id="41" w:name="_Toc320522345"/>
+      <w:bookmarkStart w:id="42" w:name="_Toc320522345"/>
       <w:r>
         <w:rPr>
           <w:rFonts w:asciiTheme="minorHAnsi" w:hAnsiTheme="minorHAnsi"/>
@@ -3849,7 +3851,7 @@
         </w:rPr>
         <w:t>(travel agency)</w:t>
       </w:r>
-      <w:bookmarkEnd w:id="41"/>
+      <w:bookmarkEnd w:id="42"/>
     </w:p>
     <w:p>
       <w:pPr>
@@ -3872,7 +3874,7 @@
           <w:lang w:val="en-GB"/>
         </w:rPr>
       </w:pPr>
-      <w:bookmarkStart w:id="42" w:name="_Toc320522346"/>
+      <w:bookmarkStart w:id="43" w:name="_Toc320522346"/>
       <w:r>
         <w:rPr>
           <w:rFonts w:asciiTheme="minorHAnsi" w:hAnsiTheme="minorHAnsi"/>
@@ -3923,7 +3925,7 @@
         </w:rPr>
         <w:t>Contract</w:t>
       </w:r>
-      <w:bookmarkEnd w:id="42"/>
+      <w:bookmarkEnd w:id="43"/>
     </w:p>
     <w:p>
       <w:pPr>
@@ -3970,7 +3972,7 @@
           <w:lang w:val="en-GB"/>
         </w:rPr>
       </w:pPr>
-      <w:bookmarkStart w:id="43" w:name="_Toc320522347"/>
+      <w:bookmarkStart w:id="44" w:name="_Toc320522347"/>
       <w:r>
         <w:rPr>
           <w:rFonts w:asciiTheme="minorHAnsi" w:hAnsiTheme="minorHAnsi"/>
@@ -4021,7 +4023,7 @@
         </w:rPr>
         <w:t>Credit limit</w:t>
       </w:r>
-      <w:bookmarkEnd w:id="43"/>
+      <w:bookmarkEnd w:id="44"/>
     </w:p>
     <w:p>
       <w:pPr>
@@ -4186,7 +4188,7 @@
           <w:lang w:val="en-GB"/>
         </w:rPr>
       </w:pPr>
-      <w:bookmarkStart w:id="44" w:name="_Toc320522348"/>
+      <w:bookmarkStart w:id="45" w:name="_Toc320522348"/>
       <w:r>
         <w:rPr>
           <w:rFonts w:asciiTheme="minorHAnsi" w:hAnsiTheme="minorHAnsi"/>
@@ -4244,7 +4246,7 @@
         </w:rPr>
         <w:t>Customer</w:t>
       </w:r>
-      <w:bookmarkEnd w:id="44"/>
+      <w:bookmarkEnd w:id="45"/>
     </w:p>
     <w:p>
       <w:pPr>
@@ -4267,7 +4269,7 @@
           <w:lang w:val="en-GB"/>
         </w:rPr>
       </w:pPr>
-      <w:bookmarkStart w:id="45" w:name="_Toc320522349"/>
+      <w:bookmarkStart w:id="46" w:name="_Toc320522349"/>
       <w:r>
         <w:rPr>
           <w:rFonts w:asciiTheme="minorHAnsi" w:hAnsiTheme="minorHAnsi"/>
@@ -4311,7 +4313,7 @@
         </w:rPr>
         <w:t>Monthly closure</w:t>
       </w:r>
-      <w:bookmarkEnd w:id="45"/>
+      <w:bookmarkEnd w:id="46"/>
     </w:p>
     <w:p>
       <w:pPr>
@@ -4336,7 +4338,7 @@
           <w:lang w:val="en-GB"/>
         </w:rPr>
       </w:pPr>
-      <w:bookmarkStart w:id="46" w:name="_Toc320522350"/>
+      <w:bookmarkStart w:id="47" w:name="_Toc320522350"/>
       <w:r>
         <w:rPr>
           <w:rFonts w:asciiTheme="minorHAnsi" w:hAnsiTheme="minorHAnsi"/>
@@ -4387,7 +4389,7 @@
         </w:rPr>
         <w:t>No-Show-list</w:t>
       </w:r>
-      <w:bookmarkEnd w:id="46"/>
+      <w:bookmarkEnd w:id="47"/>
     </w:p>
     <w:p>
       <w:pPr>
@@ -4422,7 +4424,7 @@
           <w:lang w:val="en-GB"/>
         </w:rPr>
       </w:pPr>
-      <w:bookmarkStart w:id="47" w:name="_Toc320522351"/>
+      <w:bookmarkStart w:id="48" w:name="_Toc320522351"/>
       <w:r>
         <w:rPr>
           <w:rFonts w:asciiTheme="minorHAnsi" w:hAnsiTheme="minorHAnsi"/>
@@ -4474,7 +4476,7 @@
         </w:rPr>
         <w:t>Options</w:t>
       </w:r>
-      <w:bookmarkEnd w:id="47"/>
+      <w:bookmarkEnd w:id="48"/>
     </w:p>
     <w:p>
       <w:pPr>
@@ -4509,7 +4511,7 @@
           <w:lang w:val="en-GB"/>
         </w:rPr>
       </w:pPr>
-      <w:bookmarkStart w:id="48" w:name="_Toc320522352"/>
+      <w:bookmarkStart w:id="49" w:name="_Toc320522352"/>
       <w:r>
         <w:rPr>
           <w:rFonts w:asciiTheme="minorHAnsi" w:hAnsiTheme="minorHAnsi"/>
@@ -4560,7 +4562,7 @@
         </w:rPr>
         <w:t>Option date</w:t>
       </w:r>
-      <w:bookmarkEnd w:id="48"/>
+      <w:bookmarkEnd w:id="49"/>
     </w:p>
     <w:p>
       <w:pPr>
@@ -4583,7 +4585,7 @@
           <w:lang w:val="en-GB"/>
         </w:rPr>
       </w:pPr>
-      <w:bookmarkStart w:id="49" w:name="_Toc320522353"/>
+      <w:bookmarkStart w:id="50" w:name="_Toc320522353"/>
       <w:r>
         <w:rPr>
           <w:rFonts w:asciiTheme="minorHAnsi" w:hAnsiTheme="minorHAnsi"/>
@@ -4634,7 +4636,7 @@
         </w:rPr>
         <w:t>Out of order</w:t>
       </w:r>
-      <w:bookmarkEnd w:id="49"/>
+      <w:bookmarkEnd w:id="50"/>
     </w:p>
     <w:p>
       <w:pPr>
@@ -4761,7 +4763,7 @@
           <w:lang w:val="en-GB"/>
         </w:rPr>
       </w:pPr>
-      <w:bookmarkStart w:id="50" w:name="_Toc320522354"/>
+      <w:bookmarkStart w:id="51" w:name="_Toc320522354"/>
       <w:r>
         <w:rPr>
           <w:rFonts w:asciiTheme="minorHAnsi" w:hAnsiTheme="minorHAnsi"/>
@@ -4819,7 +4821,7 @@
         </w:rPr>
         <w:t>Package</w:t>
       </w:r>
-      <w:bookmarkEnd w:id="50"/>
+      <w:bookmarkEnd w:id="51"/>
     </w:p>
     <w:p>
       <w:pPr>
@@ -4845,10 +4847,10 @@
           <w:lang w:val="en-GB"/>
         </w:rPr>
       </w:pPr>
-      <w:bookmarkStart w:id="51" w:name="_Toc320522355"/>
-      <w:r>
-        <w:rPr>
-          <w:rStyle w:val="berschrift2Zchn"/>
+      <w:bookmarkStart w:id="52" w:name="_Toc320522355"/>
+      <w:r>
+        <w:rPr>
+          <w:rStyle w:val="berschrift2Zeichen"/>
           <w:rFonts w:asciiTheme="minorHAnsi" w:hAnsiTheme="minorHAnsi"/>
           <w:b/>
           <w:bCs/>
@@ -4859,7 +4861,7 @@
       </w:r>
       <w:r>
         <w:rPr>
-          <w:rStyle w:val="berschrift2Zchn"/>
+          <w:rStyle w:val="berschrift2Zeichen"/>
           <w:rFonts w:asciiTheme="minorHAnsi" w:hAnsiTheme="minorHAnsi"/>
           <w:b/>
           <w:bCs/>
@@ -4870,7 +4872,7 @@
       </w:r>
       <w:r>
         <w:rPr>
-          <w:rStyle w:val="berschrift2Zchn"/>
+          <w:rStyle w:val="berschrift2Zeichen"/>
           <w:rFonts w:asciiTheme="minorHAnsi" w:hAnsiTheme="minorHAnsi"/>
           <w:b/>
           <w:bCs/>
@@ -4881,7 +4883,7 @@
       </w:r>
       <w:r>
         <w:rPr>
-          <w:rStyle w:val="berschrift2Zchn"/>
+          <w:rStyle w:val="berschrift2Zeichen"/>
           <w:rFonts w:asciiTheme="minorHAnsi" w:hAnsiTheme="minorHAnsi"/>
           <w:b/>
           <w:bCs/>
@@ -4979,7 +4981,7 @@
         </w:rPr>
         <w:t>Identification</w:t>
       </w:r>
-      <w:bookmarkEnd w:id="51"/>
+      <w:bookmarkEnd w:id="52"/>
     </w:p>
     <w:p>
       <w:pPr>
@@ -5011,7 +5013,7 @@
           <w:lang w:val="en-GB"/>
         </w:rPr>
       </w:pPr>
-      <w:bookmarkStart w:id="52" w:name="_Toc320522356"/>
+      <w:bookmarkStart w:id="53" w:name="_Toc320522356"/>
       <w:r>
         <w:rPr>
           <w:rFonts w:asciiTheme="minorHAnsi" w:hAnsiTheme="minorHAnsi"/>
@@ -5062,7 +5064,7 @@
         </w:rPr>
         <w:t>Bill</w:t>
       </w:r>
-      <w:bookmarkEnd w:id="52"/>
+      <w:bookmarkEnd w:id="53"/>
     </w:p>
     <w:p>
       <w:pPr>
@@ -5094,7 +5096,7 @@
           <w:lang w:val="en-GB"/>
         </w:rPr>
       </w:pPr>
-      <w:bookmarkStart w:id="53" w:name="_Toc320522357"/>
+      <w:bookmarkStart w:id="54" w:name="_Toc320522357"/>
       <w:r>
         <w:rPr>
           <w:rFonts w:asciiTheme="minorHAnsi" w:hAnsiTheme="minorHAnsi"/>
@@ -5138,7 +5140,7 @@
         </w:rPr>
         <w:t>Create bill</w:t>
       </w:r>
-      <w:bookmarkEnd w:id="53"/>
+      <w:bookmarkEnd w:id="54"/>
     </w:p>
     <w:p>
       <w:pPr>
@@ -5162,7 +5164,7 @@
           <w:lang w:val="en-GB"/>
         </w:rPr>
       </w:pPr>
-      <w:bookmarkStart w:id="54" w:name="_Toc320522358"/>
+      <w:bookmarkStart w:id="55" w:name="_Toc320522358"/>
       <w:r>
         <w:rPr>
           <w:rFonts w:asciiTheme="minorHAnsi" w:hAnsiTheme="minorHAnsi"/>
@@ -5206,7 +5208,7 @@
         </w:rPr>
         <w:t>To render account</w:t>
       </w:r>
-      <w:bookmarkEnd w:id="54"/>
+      <w:bookmarkEnd w:id="55"/>
     </w:p>
     <w:p>
       <w:pPr>
@@ -5229,7 +5231,7 @@
           <w:lang w:val="en-GB"/>
         </w:rPr>
       </w:pPr>
-      <w:bookmarkStart w:id="55" w:name="_Toc320522359"/>
+      <w:bookmarkStart w:id="56" w:name="_Toc320522359"/>
       <w:r>
         <w:rPr>
           <w:rFonts w:asciiTheme="minorHAnsi" w:hAnsiTheme="minorHAnsi"/>
@@ -5273,7 +5275,7 @@
         </w:rPr>
         <w:t>Bill line item</w:t>
       </w:r>
-      <w:bookmarkEnd w:id="55"/>
+      <w:bookmarkEnd w:id="56"/>
     </w:p>
     <w:p>
       <w:pPr>
@@ -5296,7 +5298,7 @@
           <w:lang w:val="en-GB"/>
         </w:rPr>
       </w:pPr>
-      <w:bookmarkStart w:id="56" w:name="_Toc320522360"/>
+      <w:bookmarkStart w:id="57" w:name="_Toc320522360"/>
       <w:r>
         <w:rPr>
           <w:rFonts w:asciiTheme="minorHAnsi" w:hAnsiTheme="minorHAnsi"/>
@@ -5340,7 +5342,7 @@
         </w:rPr>
         <w:t>Split bill</w:t>
       </w:r>
-      <w:bookmarkEnd w:id="56"/>
+      <w:bookmarkEnd w:id="57"/>
     </w:p>
     <w:p>
       <w:pPr>
@@ -5386,7 +5388,7 @@
           <w:lang w:val="en-GB"/>
         </w:rPr>
       </w:pPr>
-      <w:bookmarkStart w:id="57" w:name="_Toc320522361"/>
+      <w:bookmarkStart w:id="58" w:name="_Toc320522361"/>
       <w:r>
         <w:rPr>
           <w:rFonts w:asciiTheme="minorHAnsi" w:hAnsiTheme="minorHAnsi"/>
@@ -5437,7 +5439,7 @@
         </w:rPr>
         <w:t>Reservation</w:t>
       </w:r>
-      <w:bookmarkEnd w:id="57"/>
+      <w:bookmarkEnd w:id="58"/>
     </w:p>
     <w:p>
       <w:pPr>
@@ -5469,7 +5471,7 @@
           <w:lang w:val="en-GB"/>
         </w:rPr>
       </w:pPr>
-      <w:bookmarkStart w:id="58" w:name="_Toc320522362"/>
+      <w:bookmarkStart w:id="59" w:name="_Toc320522362"/>
       <w:r>
         <w:rPr>
           <w:rFonts w:asciiTheme="minorHAnsi" w:hAnsiTheme="minorHAnsi"/>
@@ -5507,7 +5509,7 @@
         </w:rPr>
         <w:t>Reservation confirmation</w:t>
       </w:r>
-      <w:bookmarkEnd w:id="58"/>
+      <w:bookmarkEnd w:id="59"/>
     </w:p>
     <w:p>
       <w:pPr>
@@ -5560,7 +5562,7 @@
           <w:lang w:val="en-GB"/>
         </w:rPr>
       </w:pPr>
-      <w:bookmarkStart w:id="59" w:name="_Toc320522363"/>
+      <w:bookmarkStart w:id="60" w:name="_Toc320522363"/>
       <w:r>
         <w:rPr>
           <w:rFonts w:asciiTheme="minorHAnsi" w:hAnsiTheme="minorHAnsi"/>
@@ -5611,7 +5613,7 @@
         </w:rPr>
         <w:t>Receptionist</w:t>
       </w:r>
-      <w:bookmarkEnd w:id="59"/>
+      <w:bookmarkEnd w:id="60"/>
     </w:p>
     <w:p>
       <w:pPr>
@@ -5636,7 +5638,7 @@
           <w:lang w:val="en-GB"/>
         </w:rPr>
       </w:pPr>
-      <w:bookmarkStart w:id="60" w:name="_Toc320522364"/>
+      <w:bookmarkStart w:id="61" w:name="_Toc320522364"/>
       <w:r>
         <w:rPr>
           <w:rFonts w:asciiTheme="minorHAnsi" w:hAnsiTheme="minorHAnsi"/>
@@ -5694,7 +5696,7 @@
         </w:rPr>
         <w:t>RFID</w:t>
       </w:r>
-      <w:bookmarkEnd w:id="60"/>
+      <w:bookmarkEnd w:id="61"/>
     </w:p>
     <w:p>
       <w:pPr>
@@ -5723,7 +5725,7 @@
           <w:lang w:val="en-GB"/>
         </w:rPr>
       </w:pPr>
-      <w:bookmarkStart w:id="61" w:name="_Toc320522365"/>
+      <w:bookmarkStart w:id="62" w:name="_Toc320522365"/>
       <w:r>
         <w:rPr>
           <w:rFonts w:asciiTheme="minorHAnsi" w:hAnsiTheme="minorHAnsi"/>
@@ -5767,7 +5769,7 @@
         </w:rPr>
         <w:t>Sequence diagram</w:t>
       </w:r>
-      <w:bookmarkEnd w:id="61"/>
+      <w:bookmarkEnd w:id="62"/>
     </w:p>
     <w:p>
       <w:pPr>
@@ -5790,7 +5792,7 @@
           <w:lang w:val="en-GB"/>
         </w:rPr>
       </w:pPr>
-      <w:bookmarkStart w:id="62" w:name="_Toc320522366"/>
+      <w:bookmarkStart w:id="63" w:name="_Toc320522366"/>
       <w:r>
         <w:rPr>
           <w:rFonts w:asciiTheme="minorHAnsi" w:hAnsiTheme="minorHAnsi"/>
@@ -5841,7 +5843,7 @@
         </w:rPr>
         <w:t>Stakeholder</w:t>
       </w:r>
-      <w:bookmarkEnd w:id="62"/>
+      <w:bookmarkEnd w:id="63"/>
     </w:p>
     <w:p>
       <w:pPr>
@@ -5873,7 +5875,7 @@
           <w:lang w:val="en-GB"/>
         </w:rPr>
       </w:pPr>
-      <w:bookmarkStart w:id="63" w:name="_Toc320522367"/>
+      <w:bookmarkStart w:id="64" w:name="_Toc320522367"/>
       <w:r>
         <w:rPr>
           <w:rFonts w:asciiTheme="minorHAnsi" w:hAnsiTheme="minorHAnsi"/>
@@ -5924,7 +5926,7 @@
         </w:rPr>
         <w:t>Core data</w:t>
       </w:r>
-      <w:bookmarkEnd w:id="63"/>
+      <w:bookmarkEnd w:id="64"/>
     </w:p>
     <w:p>
       <w:pPr>
@@ -5947,7 +5949,7 @@
           <w:lang w:val="en-GB"/>
         </w:rPr>
       </w:pPr>
-      <w:bookmarkStart w:id="64" w:name="_Toc320522368"/>
+      <w:bookmarkStart w:id="65" w:name="_Toc320522368"/>
       <w:r>
         <w:rPr>
           <w:rFonts w:asciiTheme="minorHAnsi" w:hAnsiTheme="minorHAnsi"/>
@@ -5998,7 +6000,7 @@
         </w:rPr>
         <w:t>Statuslist</w:t>
       </w:r>
-      <w:bookmarkEnd w:id="64"/>
+      <w:bookmarkEnd w:id="65"/>
     </w:p>
     <w:p>
       <w:pPr>
@@ -6212,7 +6214,7 @@
           <w:lang w:val="en-GB"/>
         </w:rPr>
       </w:pPr>
-      <w:bookmarkStart w:id="65" w:name="_Toc320522369"/>
+      <w:bookmarkStart w:id="66" w:name="_Toc320522369"/>
       <w:r>
         <w:rPr>
           <w:rFonts w:asciiTheme="minorHAnsi" w:hAnsiTheme="minorHAnsi"/>
@@ -6263,7 +6265,7 @@
         </w:rPr>
         <w:t>Cancellation deadlines</w:t>
       </w:r>
-      <w:bookmarkEnd w:id="65"/>
+      <w:bookmarkEnd w:id="66"/>
     </w:p>
     <w:p>
       <w:pPr>
@@ -6337,8 +6339,6 @@
         </w:rPr>
         <w:t>fee</w:t>
       </w:r>
-      <w:bookmarkStart w:id="66" w:name="_GoBack"/>
-      <w:bookmarkEnd w:id="66"/>
       <w:r>
         <w:rPr>
           <w:lang w:val="en-GB"/>
@@ -7476,8 +7476,8 @@
       </w:r>
     </w:p>
     <w:sectPr>
-      <w:headerReference w:type="default" r:id="rId6"/>
-      <w:footerReference w:type="default" r:id="rId7"/>
+      <w:headerReference w:type="default" r:id="rId8"/>
+      <w:footerReference w:type="default" r:id="rId9"/>
       <w:pgSz w:w="11906" w:h="16838"/>
       <w:pgMar w:top="1417" w:right="1417" w:bottom="1134" w:left="1417" w:header="708" w:footer="708" w:gutter="0"/>
       <w:pgNumType w:start="0"/>
@@ -7489,8 +7489,33 @@
 </w:document>
 </file>
 
+<file path=word/endnotes.xml><?xml version="1.0" encoding="utf-8"?>
+<w:endnotes xmlns:wpc="http://schemas.microsoft.com/office/word/2010/wordprocessingCanvas" xmlns:mo="http://schemas.microsoft.com/office/mac/office/2008/main" xmlns:mc="http://schemas.openxmlformats.org/markup-compatibility/2006" xmlns:mv="urn:schemas-microsoft-com:mac:vml" xmlns:o="urn:schemas-microsoft-com:office:office" xmlns:r="http://schemas.openxmlformats.org/officeDocument/2006/relationships" xmlns:m="http://schemas.openxmlformats.org/officeDocument/2006/math" xmlns:v="urn:schemas-microsoft-com:vml" xmlns:wp14="http://schemas.microsoft.com/office/word/2010/wordprocessingDrawing" xmlns:wp="http://schemas.openxmlformats.org/drawingml/2006/wordprocessingDrawing" xmlns:w10="urn:schemas-microsoft-com:office:word" xmlns:w="http://schemas.openxmlformats.org/wordprocessingml/2006/main" xmlns:w14="http://schemas.microsoft.com/office/word/2010/wordml" xmlns:wpg="http://schemas.microsoft.com/office/word/2010/wordprocessingGroup" xmlns:wpi="http://schemas.microsoft.com/office/word/2010/wordprocessingInk" xmlns:wne="http://schemas.microsoft.com/office/word/2006/wordml" xmlns:wps="http://schemas.microsoft.com/office/word/2010/wordprocessingShape" mc:Ignorable="w14 wp14">
+  <w:endnote w:type="separator" w:id="-1">
+    <w:p>
+      <w:pPr>
+        <w:spacing w:line="240" w:lineRule="auto"/>
+      </w:pPr>
+      <w:r>
+        <w:separator/>
+      </w:r>
+    </w:p>
+  </w:endnote>
+  <w:endnote w:type="continuationSeparator" w:id="0">
+    <w:p>
+      <w:pPr>
+        <w:spacing w:line="240" w:lineRule="auto"/>
+      </w:pPr>
+      <w:r>
+        <w:continuationSeparator/>
+      </w:r>
+    </w:p>
+  </w:endnote>
+</w:endnotes>
+</file>
+
 <file path=word/footer1.xml><?xml version="1.0" encoding="utf-8"?>
-<w:ftr xmlns:wpc="http://schemas.microsoft.com/office/word/2010/wordprocessingCanvas" xmlns:mc="http://schemas.openxmlformats.org/markup-compatibility/2006" xmlns:o="urn:schemas-microsoft-com:office:office" xmlns:r="http://schemas.openxmlformats.org/officeDocument/2006/relationships" xmlns:m="http://schemas.openxmlformats.org/officeDocument/2006/math" xmlns:v="urn:schemas-microsoft-com:vml" xmlns:wp14="http://schemas.microsoft.com/office/word/2010/wordprocessingDrawing" xmlns:wp="http://schemas.openxmlformats.org/drawingml/2006/wordprocessingDrawing" xmlns:w10="urn:schemas-microsoft-com:office:word" xmlns:w="http://schemas.openxmlformats.org/wordprocessingml/2006/main" xmlns:w14="http://schemas.microsoft.com/office/word/2010/wordml" xmlns:wpg="http://schemas.microsoft.com/office/word/2010/wordprocessingGroup" xmlns:wpi="http://schemas.microsoft.com/office/word/2010/wordprocessingInk" xmlns:wne="http://schemas.microsoft.com/office/word/2006/wordml" xmlns:wps="http://schemas.microsoft.com/office/word/2010/wordprocessingShape" mc:Ignorable="w14 wp14">
+<w:ftr xmlns:wpc="http://schemas.microsoft.com/office/word/2010/wordprocessingCanvas" xmlns:mo="http://schemas.microsoft.com/office/mac/office/2008/main" xmlns:mc="http://schemas.openxmlformats.org/markup-compatibility/2006" xmlns:mv="urn:schemas-microsoft-com:mac:vml" xmlns:o="urn:schemas-microsoft-com:office:office" xmlns:r="http://schemas.openxmlformats.org/officeDocument/2006/relationships" xmlns:m="http://schemas.openxmlformats.org/officeDocument/2006/math" xmlns:v="urn:schemas-microsoft-com:vml" xmlns:wp14="http://schemas.microsoft.com/office/word/2010/wordprocessingDrawing" xmlns:wp="http://schemas.openxmlformats.org/drawingml/2006/wordprocessingDrawing" xmlns:w10="urn:schemas-microsoft-com:office:word" xmlns:w="http://schemas.openxmlformats.org/wordprocessingml/2006/main" xmlns:w14="http://schemas.microsoft.com/office/word/2010/wordml" xmlns:wpg="http://schemas.microsoft.com/office/word/2010/wordprocessingGroup" xmlns:wpi="http://schemas.microsoft.com/office/word/2010/wordprocessingInk" xmlns:wne="http://schemas.microsoft.com/office/word/2006/wordml" xmlns:wps="http://schemas.microsoft.com/office/word/2010/wordprocessingShape" mc:Ignorable="w14 wp14">
   <w:p>
     <w:pPr>
       <w:pStyle w:val="Fuzeile"/>
@@ -7506,10 +7531,7 @@
       <w:fldChar w:fldCharType="begin"/>
     </w:r>
     <w:r>
-      <w:instrText xml:space="preserve"> PAGE  \* Arabic  </w:instrText>
-    </w:r>
-    <w:r>
-      <w:instrText xml:space="preserve">\* MERGEFORMAT </w:instrText>
+      <w:instrText xml:space="preserve"> PAGE  \* Arabic  \* MERGEFORMAT </w:instrText>
     </w:r>
     <w:r>
       <w:fldChar w:fldCharType="separate"/>
@@ -7518,7 +7540,7 @@
       <w:rPr>
         <w:noProof/>
       </w:rPr>
-      <w:t>5</w:t>
+      <w:t>1</w:t>
     </w:r>
     <w:r>
       <w:fldChar w:fldCharType="end"/>
@@ -7526,33 +7548,45 @@
     <w:r>
       <w:t xml:space="preserve"> von </w:t>
     </w:r>
-    <w:r>
-      <w:fldChar w:fldCharType="begin"/>
-    </w:r>
-    <w:r>
-      <w:instrText xml:space="preserve"> NUMPAGES  \* Arabic  \* MERGEFORMAT </w:instrText>
-    </w:r>
-    <w:r>
-      <w:fldChar w:fldCharType="separate"/>
-    </w:r>
-    <w:r>
-      <w:rPr>
-        <w:noProof/>
-      </w:rPr>
-      <w:t>7</w:t>
-    </w:r>
-    <w:r>
-      <w:rPr>
-        <w:noProof/>
-      </w:rPr>
-      <w:fldChar w:fldCharType="end"/>
-    </w:r>
+    <w:fldSimple w:instr=" NUMPAGES  \* Arabic  \* MERGEFORMAT ">
+      <w:r>
+        <w:rPr>
+          <w:noProof/>
+        </w:rPr>
+        <w:t>7</w:t>
+      </w:r>
+    </w:fldSimple>
   </w:p>
 </w:ftr>
 </file>
 
+<file path=word/footnotes.xml><?xml version="1.0" encoding="utf-8"?>
+<w:footnotes xmlns:wpc="http://schemas.microsoft.com/office/word/2010/wordprocessingCanvas" xmlns:mo="http://schemas.microsoft.com/office/mac/office/2008/main" xmlns:mc="http://schemas.openxmlformats.org/markup-compatibility/2006" xmlns:mv="urn:schemas-microsoft-com:mac:vml" xmlns:o="urn:schemas-microsoft-com:office:office" xmlns:r="http://schemas.openxmlformats.org/officeDocument/2006/relationships" xmlns:m="http://schemas.openxmlformats.org/officeDocument/2006/math" xmlns:v="urn:schemas-microsoft-com:vml" xmlns:wp14="http://schemas.microsoft.com/office/word/2010/wordprocessingDrawing" xmlns:wp="http://schemas.openxmlformats.org/drawingml/2006/wordprocessingDrawing" xmlns:w10="urn:schemas-microsoft-com:office:word" xmlns:w="http://schemas.openxmlformats.org/wordprocessingml/2006/main" xmlns:w14="http://schemas.microsoft.com/office/word/2010/wordml" xmlns:wpg="http://schemas.microsoft.com/office/word/2010/wordprocessingGroup" xmlns:wpi="http://schemas.microsoft.com/office/word/2010/wordprocessingInk" xmlns:wne="http://schemas.microsoft.com/office/word/2006/wordml" xmlns:wps="http://schemas.microsoft.com/office/word/2010/wordprocessingShape" mc:Ignorable="w14 wp14">
+  <w:footnote w:type="separator" w:id="-1">
+    <w:p>
+      <w:pPr>
+        <w:spacing w:line="240" w:lineRule="auto"/>
+      </w:pPr>
+      <w:r>
+        <w:separator/>
+      </w:r>
+    </w:p>
+  </w:footnote>
+  <w:footnote w:type="continuationSeparator" w:id="0">
+    <w:p>
+      <w:pPr>
+        <w:spacing w:line="240" w:lineRule="auto"/>
+      </w:pPr>
+      <w:r>
+        <w:continuationSeparator/>
+      </w:r>
+    </w:p>
+  </w:footnote>
+</w:footnotes>
+</file>
+
 <file path=word/header1.xml><?xml version="1.0" encoding="utf-8"?>
-<w:hdr xmlns:wpc="http://schemas.microsoft.com/office/word/2010/wordprocessingCanvas" xmlns:mc="http://schemas.openxmlformats.org/markup-compatibility/2006" xmlns:o="urn:schemas-microsoft-com:office:office" xmlns:r="http://schemas.openxmlformats.org/officeDocument/2006/relationships" xmlns:m="http://schemas.openxmlformats.org/officeDocument/2006/math" xmlns:v="urn:schemas-microsoft-com:vml" xmlns:wp14="http://schemas.microsoft.com/office/word/2010/wordprocessingDrawing" xmlns:wp="http://schemas.openxmlformats.org/drawingml/2006/wordprocessingDrawing" xmlns:w10="urn:schemas-microsoft-com:office:word" xmlns:w="http://schemas.openxmlformats.org/wordprocessingml/2006/main" xmlns:w14="http://schemas.microsoft.com/office/word/2010/wordml" xmlns:wpg="http://schemas.microsoft.com/office/word/2010/wordprocessingGroup" xmlns:wpi="http://schemas.microsoft.com/office/word/2010/wordprocessingInk" xmlns:wne="http://schemas.microsoft.com/office/word/2006/wordml" xmlns:wps="http://schemas.microsoft.com/office/word/2010/wordprocessingShape" mc:Ignorable="w14 wp14">
+<w:hdr xmlns:wpc="http://schemas.microsoft.com/office/word/2010/wordprocessingCanvas" xmlns:mo="http://schemas.microsoft.com/office/mac/office/2008/main" xmlns:mc="http://schemas.openxmlformats.org/markup-compatibility/2006" xmlns:mv="urn:schemas-microsoft-com:mac:vml" xmlns:o="urn:schemas-microsoft-com:office:office" xmlns:r="http://schemas.openxmlformats.org/officeDocument/2006/relationships" xmlns:m="http://schemas.openxmlformats.org/officeDocument/2006/math" xmlns:v="urn:schemas-microsoft-com:vml" xmlns:wp14="http://schemas.microsoft.com/office/word/2010/wordprocessingDrawing" xmlns:wp="http://schemas.openxmlformats.org/drawingml/2006/wordprocessingDrawing" xmlns:w10="urn:schemas-microsoft-com:office:word" xmlns:w="http://schemas.openxmlformats.org/wordprocessingml/2006/main" xmlns:w14="http://schemas.microsoft.com/office/word/2010/wordml" xmlns:wpg="http://schemas.microsoft.com/office/word/2010/wordprocessingGroup" xmlns:wpi="http://schemas.microsoft.com/office/word/2010/wordprocessingInk" xmlns:wne="http://schemas.microsoft.com/office/word/2006/wordml" xmlns:wps="http://schemas.microsoft.com/office/word/2010/wordprocessingShape" mc:Ignorable="w14 wp14">
   <w:p>
     <w:pPr>
       <w:pStyle w:val="Kopfzeile"/>
@@ -7573,7 +7607,7 @@
 </file>
 
 <file path=word/numbering.xml><?xml version="1.0" encoding="utf-8"?>
-<w:numbering xmlns:wpc="http://schemas.microsoft.com/office/word/2010/wordprocessingCanvas" xmlns:mc="http://schemas.openxmlformats.org/markup-compatibility/2006" xmlns:o="urn:schemas-microsoft-com:office:office" xmlns:r="http://schemas.openxmlformats.org/officeDocument/2006/relationships" xmlns:m="http://schemas.openxmlformats.org/officeDocument/2006/math" xmlns:v="urn:schemas-microsoft-com:vml" xmlns:wp14="http://schemas.microsoft.com/office/word/2010/wordprocessingDrawing" xmlns:wp="http://schemas.openxmlformats.org/drawingml/2006/wordprocessingDrawing" xmlns:w10="urn:schemas-microsoft-com:office:word" xmlns:w="http://schemas.openxmlformats.org/wordprocessingml/2006/main" xmlns:w14="http://schemas.microsoft.com/office/word/2010/wordml" xmlns:wpg="http://schemas.microsoft.com/office/word/2010/wordprocessingGroup" xmlns:wpi="http://schemas.microsoft.com/office/word/2010/wordprocessingInk" xmlns:wne="http://schemas.microsoft.com/office/word/2006/wordml" xmlns:wps="http://schemas.microsoft.com/office/word/2010/wordprocessingShape" mc:Ignorable="w14 wp14">
+<w:numbering xmlns:wpc="http://schemas.microsoft.com/office/word/2010/wordprocessingCanvas" xmlns:mo="http://schemas.microsoft.com/office/mac/office/2008/main" xmlns:mc="http://schemas.openxmlformats.org/markup-compatibility/2006" xmlns:mv="urn:schemas-microsoft-com:mac:vml" xmlns:o="urn:schemas-microsoft-com:office:office" xmlns:r="http://schemas.openxmlformats.org/officeDocument/2006/relationships" xmlns:m="http://schemas.openxmlformats.org/officeDocument/2006/math" xmlns:v="urn:schemas-microsoft-com:vml" xmlns:wp14="http://schemas.microsoft.com/office/word/2010/wordprocessingDrawing" xmlns:wp="http://schemas.openxmlformats.org/drawingml/2006/wordprocessingDrawing" xmlns:w10="urn:schemas-microsoft-com:office:word" xmlns:w="http://schemas.openxmlformats.org/wordprocessingml/2006/main" xmlns:w14="http://schemas.microsoft.com/office/word/2010/wordml" xmlns:wpg="http://schemas.microsoft.com/office/word/2010/wordprocessingGroup" xmlns:wpi="http://schemas.microsoft.com/office/word/2010/wordprocessingInk" xmlns:wne="http://schemas.microsoft.com/office/word/2006/wordml" xmlns:wps="http://schemas.microsoft.com/office/word/2010/wordprocessingShape" mc:Ignorable="w14 wp14">
   <w:abstractNum w:abstractNumId="0">
     <w:nsid w:val="00000002"/>
     <w:multiLevelType w:val="multilevel"/>
@@ -7934,7 +7968,7 @@
       </w:pPr>
     </w:pPrDefault>
   </w:docDefaults>
-  <w:latentStyles w:defLockedState="0" w:defUIPriority="99" w:defSemiHidden="1" w:defUnhideWhenUsed="1" w:defQFormat="0" w:count="267">
+  <w:latentStyles w:defLockedState="0" w:defUIPriority="99" w:defSemiHidden="1" w:defUnhideWhenUsed="1" w:defQFormat="0" w:count="276">
     <w:lsdException w:name="Normal" w:semiHidden="0" w:uiPriority="0" w:unhideWhenUsed="0" w:qFormat="1"/>
     <w:lsdException w:name="heading 1" w:semiHidden="0" w:uiPriority="9" w:unhideWhenUsed="0" w:qFormat="1"/>
     <w:lsdException w:name="heading 2" w:uiPriority="9" w:qFormat="1"/>
@@ -8090,7 +8124,7 @@
     <w:name w:val="heading 1"/>
     <w:basedOn w:val="Standard"/>
     <w:next w:val="Standard"/>
-    <w:link w:val="berschrift1Zchn"/>
+    <w:link w:val="berschrift1Zeichen"/>
     <w:uiPriority w:val="9"/>
     <w:qFormat/>
     <w:rsid w:val="00F16668"/>
@@ -8115,7 +8149,7 @@
     <w:name w:val="heading 2"/>
     <w:basedOn w:val="Standard"/>
     <w:next w:val="Standard"/>
-    <w:link w:val="berschrift2Zchn"/>
+    <w:link w:val="berschrift2Zeichen"/>
     <w:uiPriority w:val="9"/>
     <w:unhideWhenUsed/>
     <w:qFormat/>
@@ -8143,7 +8177,7 @@
     <w:name w:val="heading 3"/>
     <w:basedOn w:val="Standard"/>
     <w:next w:val="Standard"/>
-    <w:link w:val="berschrift3Zchn"/>
+    <w:link w:val="berschrift3Zeichen"/>
     <w:uiPriority w:val="9"/>
     <w:unhideWhenUsed/>
     <w:qFormat/>
@@ -8170,7 +8204,7 @@
     <w:name w:val="heading 4"/>
     <w:basedOn w:val="Standard"/>
     <w:next w:val="Standard"/>
-    <w:link w:val="berschrift4Zchn"/>
+    <w:link w:val="berschrift4Zeichen"/>
     <w:uiPriority w:val="9"/>
     <w:unhideWhenUsed/>
     <w:qFormat/>
@@ -8196,7 +8230,7 @@
     <w:name w:val="heading 5"/>
     <w:basedOn w:val="Standard"/>
     <w:next w:val="Standard"/>
-    <w:link w:val="berschrift5Zchn"/>
+    <w:link w:val="berschrift5Zeichen"/>
     <w:uiPriority w:val="9"/>
     <w:unhideWhenUsed/>
     <w:qFormat/>
@@ -8222,7 +8256,7 @@
     <w:name w:val="heading 6"/>
     <w:basedOn w:val="Standard"/>
     <w:next w:val="Standard"/>
-    <w:link w:val="berschrift6Zchn"/>
+    <w:link w:val="berschrift6Zeichen"/>
     <w:uiPriority w:val="9"/>
     <w:unhideWhenUsed/>
     <w:qFormat/>
@@ -8246,7 +8280,7 @@
     <w:name w:val="heading 7"/>
     <w:basedOn w:val="Standard"/>
     <w:next w:val="Standard"/>
-    <w:link w:val="berschrift7Zchn"/>
+    <w:link w:val="berschrift7Zeichen"/>
     <w:uiPriority w:val="9"/>
     <w:semiHidden/>
     <w:unhideWhenUsed/>
@@ -8265,7 +8299,7 @@
     <w:name w:val="heading 8"/>
     <w:basedOn w:val="Standard"/>
     <w:next w:val="Standard"/>
-    <w:link w:val="berschrift8Zchn"/>
+    <w:link w:val="berschrift8Zeichen"/>
     <w:uiPriority w:val="9"/>
     <w:semiHidden/>
     <w:unhideWhenUsed/>
@@ -8288,7 +8322,7 @@
     <w:name w:val="heading 9"/>
     <w:basedOn w:val="Standard"/>
     <w:next w:val="Standard"/>
-    <w:link w:val="berschrift9Zchn"/>
+    <w:link w:val="berschrift9Zeichen"/>
     <w:uiPriority w:val="9"/>
     <w:semiHidden/>
     <w:unhideWhenUsed/>
@@ -8308,7 +8342,7 @@
       <w:szCs w:val="22"/>
     </w:rPr>
   </w:style>
-  <w:style w:type="character" w:default="1" w:styleId="Absatz-Standardschriftart">
+  <w:style w:type="character" w:default="1" w:styleId="Absatzstandardschriftart">
     <w:name w:val="Default Paragraph Font"/>
     <w:uiPriority w:val="1"/>
     <w:semiHidden/>
@@ -8335,9 +8369,9 @@
     <w:semiHidden/>
     <w:unhideWhenUsed/>
   </w:style>
-  <w:style w:type="character" w:customStyle="1" w:styleId="berschrift1Zchn">
-    <w:name w:val="Überschrift 1 Zchn"/>
-    <w:basedOn w:val="Absatz-Standardschriftart"/>
+  <w:style w:type="character" w:customStyle="1" w:styleId="berschrift1Zeichen">
+    <w:name w:val="Überschrift 1 Zeichen"/>
+    <w:basedOn w:val="Absatzstandardschriftart"/>
     <w:link w:val="berschrift1"/>
     <w:uiPriority w:val="9"/>
     <w:rsid w:val="00F16668"/>
@@ -8350,9 +8384,9 @@
       <w:szCs w:val="32"/>
     </w:rPr>
   </w:style>
-  <w:style w:type="character" w:customStyle="1" w:styleId="berschrift2Zchn">
-    <w:name w:val="Überschrift 2 Zchn"/>
-    <w:basedOn w:val="Absatz-Standardschriftart"/>
+  <w:style w:type="character" w:customStyle="1" w:styleId="berschrift2Zeichen">
+    <w:name w:val="Überschrift 2 Zeichen"/>
+    <w:basedOn w:val="Absatzstandardschriftart"/>
     <w:link w:val="berschrift2"/>
     <w:uiPriority w:val="9"/>
     <w:rsid w:val="00F16668"/>
@@ -8365,9 +8399,9 @@
       <w:szCs w:val="28"/>
     </w:rPr>
   </w:style>
-  <w:style w:type="character" w:customStyle="1" w:styleId="berschrift3Zchn">
-    <w:name w:val="Überschrift 3 Zchn"/>
-    <w:basedOn w:val="Absatz-Standardschriftart"/>
+  <w:style w:type="character" w:customStyle="1" w:styleId="berschrift3Zeichen">
+    <w:name w:val="Überschrift 3 Zeichen"/>
+    <w:basedOn w:val="Absatzstandardschriftart"/>
     <w:link w:val="berschrift3"/>
     <w:uiPriority w:val="9"/>
     <w:rsid w:val="00F16668"/>
@@ -8379,9 +8413,9 @@
       <w:szCs w:val="26"/>
     </w:rPr>
   </w:style>
-  <w:style w:type="character" w:customStyle="1" w:styleId="berschrift4Zchn">
-    <w:name w:val="Überschrift 4 Zchn"/>
-    <w:basedOn w:val="Absatz-Standardschriftart"/>
+  <w:style w:type="character" w:customStyle="1" w:styleId="berschrift4Zeichen">
+    <w:name w:val="Überschrift 4 Zeichen"/>
+    <w:basedOn w:val="Absatzstandardschriftart"/>
     <w:link w:val="berschrift4"/>
     <w:uiPriority w:val="9"/>
     <w:rsid w:val="00F16668"/>
@@ -8393,9 +8427,9 @@
       <w:szCs w:val="26"/>
     </w:rPr>
   </w:style>
-  <w:style w:type="character" w:customStyle="1" w:styleId="berschrift5Zchn">
-    <w:name w:val="Überschrift 5 Zchn"/>
-    <w:basedOn w:val="Absatz-Standardschriftart"/>
+  <w:style w:type="character" w:customStyle="1" w:styleId="berschrift5Zeichen">
+    <w:name w:val="Überschrift 5 Zeichen"/>
+    <w:basedOn w:val="Absatzstandardschriftart"/>
     <w:link w:val="berschrift5"/>
     <w:uiPriority w:val="9"/>
     <w:rsid w:val="00F16668"/>
@@ -8408,9 +8442,9 @@
       <w:szCs w:val="26"/>
     </w:rPr>
   </w:style>
-  <w:style w:type="character" w:customStyle="1" w:styleId="berschrift6Zchn">
-    <w:name w:val="Überschrift 6 Zchn"/>
-    <w:basedOn w:val="Absatz-Standardschriftart"/>
+  <w:style w:type="character" w:customStyle="1" w:styleId="berschrift6Zeichen">
+    <w:name w:val="Überschrift 6 Zeichen"/>
+    <w:basedOn w:val="Absatzstandardschriftart"/>
     <w:link w:val="berschrift6"/>
     <w:uiPriority w:val="9"/>
     <w:rsid w:val="00F16668"/>
@@ -8420,9 +8454,9 @@
       <w:bCs/>
     </w:rPr>
   </w:style>
-  <w:style w:type="character" w:customStyle="1" w:styleId="berschrift7Zchn">
-    <w:name w:val="Überschrift 7 Zchn"/>
-    <w:basedOn w:val="Absatz-Standardschriftart"/>
+  <w:style w:type="character" w:customStyle="1" w:styleId="berschrift7Zeichen">
+    <w:name w:val="Überschrift 7 Zeichen"/>
+    <w:basedOn w:val="Absatzstandardschriftart"/>
     <w:link w:val="berschrift7"/>
     <w:uiPriority w:val="9"/>
     <w:semiHidden/>
@@ -8433,9 +8467,9 @@
       <w:szCs w:val="24"/>
     </w:rPr>
   </w:style>
-  <w:style w:type="character" w:customStyle="1" w:styleId="berschrift8Zchn">
-    <w:name w:val="Überschrift 8 Zchn"/>
-    <w:basedOn w:val="Absatz-Standardschriftart"/>
+  <w:style w:type="character" w:customStyle="1" w:styleId="berschrift8Zeichen">
+    <w:name w:val="Überschrift 8 Zeichen"/>
+    <w:basedOn w:val="Absatzstandardschriftart"/>
     <w:link w:val="berschrift8"/>
     <w:uiPriority w:val="9"/>
     <w:semiHidden/>
@@ -8448,9 +8482,9 @@
       <w:szCs w:val="24"/>
     </w:rPr>
   </w:style>
-  <w:style w:type="character" w:customStyle="1" w:styleId="berschrift9Zchn">
-    <w:name w:val="Überschrift 9 Zchn"/>
-    <w:basedOn w:val="Absatz-Standardschriftart"/>
+  <w:style w:type="character" w:customStyle="1" w:styleId="berschrift9Zeichen">
+    <w:name w:val="Überschrift 9 Zeichen"/>
+    <w:basedOn w:val="Absatzstandardschriftart"/>
     <w:link w:val="berschrift9"/>
     <w:uiPriority w:val="9"/>
     <w:semiHidden/>
@@ -8487,7 +8521,7 @@
   <w:style w:type="paragraph" w:styleId="Kopfzeile">
     <w:name w:val="header"/>
     <w:basedOn w:val="Standard"/>
-    <w:link w:val="KopfzeileZchn"/>
+    <w:link w:val="KopfzeileZeichen"/>
     <w:uiPriority w:val="99"/>
     <w:unhideWhenUsed/>
     <w:rsid w:val="00F16668"/>
@@ -8498,9 +8532,9 @@
       </w:tabs>
     </w:pPr>
   </w:style>
-  <w:style w:type="character" w:customStyle="1" w:styleId="KopfzeileZchn">
-    <w:name w:val="Kopfzeile Zchn"/>
-    <w:basedOn w:val="Absatz-Standardschriftart"/>
+  <w:style w:type="character" w:customStyle="1" w:styleId="KopfzeileZeichen">
+    <w:name w:val="Kopfzeile Zeichen"/>
+    <w:basedOn w:val="Absatzstandardschriftart"/>
     <w:link w:val="Kopfzeile"/>
     <w:uiPriority w:val="99"/>
     <w:rsid w:val="00F16668"/>
@@ -8513,7 +8547,7 @@
   <w:style w:type="paragraph" w:styleId="Fuzeile">
     <w:name w:val="footer"/>
     <w:basedOn w:val="Standard"/>
-    <w:link w:val="FuzeileZchn"/>
+    <w:link w:val="FuzeileZeichen"/>
     <w:uiPriority w:val="99"/>
     <w:unhideWhenUsed/>
     <w:rsid w:val="00F16668"/>
@@ -8524,9 +8558,9 @@
       </w:tabs>
     </w:pPr>
   </w:style>
-  <w:style w:type="character" w:customStyle="1" w:styleId="FuzeileZchn">
-    <w:name w:val="Fußzeile Zchn"/>
-    <w:basedOn w:val="Absatz-Standardschriftart"/>
+  <w:style w:type="character" w:customStyle="1" w:styleId="FuzeileZeichen">
+    <w:name w:val="Fußzeile Zeichen"/>
+    <w:basedOn w:val="Absatzstandardschriftart"/>
     <w:link w:val="Fuzeile"/>
     <w:uiPriority w:val="99"/>
     <w:rsid w:val="00F16668"/>
@@ -8538,29 +8572,29 @@
   </w:style>
   <w:style w:type="character" w:customStyle="1" w:styleId="hps">
     <w:name w:val="hps"/>
-    <w:basedOn w:val="Absatz-Standardschriftart"/>
+    <w:basedOn w:val="Absatzstandardschriftart"/>
     <w:rsid w:val="00F16668"/>
   </w:style>
   <w:style w:type="character" w:customStyle="1" w:styleId="longtext">
     <w:name w:val="long_text"/>
-    <w:basedOn w:val="Absatz-Standardschriftart"/>
+    <w:basedOn w:val="Absatzstandardschriftart"/>
     <w:rsid w:val="00F16668"/>
   </w:style>
   <w:style w:type="character" w:customStyle="1" w:styleId="def">
     <w:name w:val="def"/>
-    <w:basedOn w:val="Absatz-Standardschriftart"/>
+    <w:basedOn w:val="Absatzstandardschriftart"/>
     <w:rsid w:val="00F16668"/>
   </w:style>
   <w:style w:type="character" w:customStyle="1" w:styleId="nondv">
     <w:name w:val="nondv"/>
-    <w:basedOn w:val="Absatz-Standardschriftart"/>
+    <w:basedOn w:val="Absatzstandardschriftart"/>
     <w:rsid w:val="00F16668"/>
   </w:style>
 </w:styles>
 </file>
 
 <file path=word/stylesWithEffects.xml><?xml version="1.0" encoding="utf-8"?>
-<w:styles xmlns:wpc="http://schemas.microsoft.com/office/word/2010/wordprocessingCanvas" xmlns:mc="http://schemas.openxmlformats.org/markup-compatibility/2006" xmlns:o="urn:schemas-microsoft-com:office:office" xmlns:r="http://schemas.openxmlformats.org/officeDocument/2006/relationships" xmlns:m="http://schemas.openxmlformats.org/officeDocument/2006/math" xmlns:v="urn:schemas-microsoft-com:vml" xmlns:wp14="http://schemas.microsoft.com/office/word/2010/wordprocessingDrawing" xmlns:wp="http://schemas.openxmlformats.org/drawingml/2006/wordprocessingDrawing" xmlns:w10="urn:schemas-microsoft-com:office:word" xmlns:w="http://schemas.openxmlformats.org/wordprocessingml/2006/main" xmlns:w14="http://schemas.microsoft.com/office/word/2010/wordml" xmlns:wpg="http://schemas.microsoft.com/office/word/2010/wordprocessingGroup" xmlns:wpi="http://schemas.microsoft.com/office/word/2010/wordprocessingInk" xmlns:wne="http://schemas.microsoft.com/office/word/2006/wordml" xmlns:wps="http://schemas.microsoft.com/office/word/2010/wordprocessingShape" mc:Ignorable="w14 wp14">
+<w:styles xmlns:wpc="http://schemas.microsoft.com/office/word/2010/wordprocessingCanvas" xmlns:mo="http://schemas.microsoft.com/office/mac/office/2008/main" xmlns:mc="http://schemas.openxmlformats.org/markup-compatibility/2006" xmlns:mv="urn:schemas-microsoft-com:mac:vml" xmlns:o="urn:schemas-microsoft-com:office:office" xmlns:r="http://schemas.openxmlformats.org/officeDocument/2006/relationships" xmlns:m="http://schemas.openxmlformats.org/officeDocument/2006/math" xmlns:v="urn:schemas-microsoft-com:vml" xmlns:wp14="http://schemas.microsoft.com/office/word/2010/wordprocessingDrawing" xmlns:wp="http://schemas.openxmlformats.org/drawingml/2006/wordprocessingDrawing" xmlns:w10="urn:schemas-microsoft-com:office:word" xmlns:w="http://schemas.openxmlformats.org/wordprocessingml/2006/main" xmlns:w14="http://schemas.microsoft.com/office/word/2010/wordml" xmlns:wpg="http://schemas.microsoft.com/office/word/2010/wordprocessingGroup" xmlns:wpi="http://schemas.microsoft.com/office/word/2010/wordprocessingInk" xmlns:wne="http://schemas.microsoft.com/office/word/2006/wordml" xmlns:wps="http://schemas.microsoft.com/office/word/2010/wordprocessingShape" mc:Ignorable="w14 wp14">
   <w:docDefaults>
     <w:rPrDefault>
       <w:rPr>
@@ -8576,7 +8610,7 @@
       </w:pPr>
     </w:pPrDefault>
   </w:docDefaults>
-  <w:latentStyles w:defLockedState="0" w:defUIPriority="99" w:defSemiHidden="1" w:defUnhideWhenUsed="1" w:defQFormat="0" w:count="267">
+  <w:latentStyles w:defLockedState="0" w:defUIPriority="99" w:defSemiHidden="1" w:defUnhideWhenUsed="1" w:defQFormat="0" w:count="276">
     <w:lsdException w:name="Normal" w:semiHidden="0" w:uiPriority="0" w:unhideWhenUsed="0" w:qFormat="1"/>
     <w:lsdException w:name="heading 1" w:semiHidden="0" w:uiPriority="9" w:unhideWhenUsed="0" w:qFormat="1"/>
     <w:lsdException w:name="heading 2" w:uiPriority="9" w:qFormat="1"/>
@@ -8732,7 +8766,7 @@
     <w:name w:val="heading 1"/>
     <w:basedOn w:val="Standard"/>
     <w:next w:val="Standard"/>
-    <w:link w:val="berschrift1Zchn"/>
+    <w:link w:val="berschrift1Zeichen"/>
     <w:uiPriority w:val="9"/>
     <w:qFormat/>
     <w:rsid w:val="00F16668"/>
@@ -8757,7 +8791,7 @@
     <w:name w:val="heading 2"/>
     <w:basedOn w:val="Standard"/>
     <w:next w:val="Standard"/>
-    <w:link w:val="berschrift2Zchn"/>
+    <w:link w:val="berschrift2Zeichen"/>
     <w:uiPriority w:val="9"/>
     <w:unhideWhenUsed/>
     <w:qFormat/>
@@ -8785,7 +8819,7 @@
     <w:name w:val="heading 3"/>
     <w:basedOn w:val="Standard"/>
     <w:next w:val="Standard"/>
-    <w:link w:val="berschrift3Zchn"/>
+    <w:link w:val="berschrift3Zeichen"/>
     <w:uiPriority w:val="9"/>
     <w:unhideWhenUsed/>
     <w:qFormat/>
@@ -8812,7 +8846,7 @@
     <w:name w:val="heading 4"/>
     <w:basedOn w:val="Standard"/>
     <w:next w:val="Standard"/>
-    <w:link w:val="berschrift4Zchn"/>
+    <w:link w:val="berschrift4Zeichen"/>
     <w:uiPriority w:val="9"/>
     <w:unhideWhenUsed/>
     <w:qFormat/>
@@ -8838,7 +8872,7 @@
     <w:name w:val="heading 5"/>
     <w:basedOn w:val="Standard"/>
     <w:next w:val="Standard"/>
-    <w:link w:val="berschrift5Zchn"/>
+    <w:link w:val="berschrift5Zeichen"/>
     <w:uiPriority w:val="9"/>
     <w:unhideWhenUsed/>
     <w:qFormat/>
@@ -8864,7 +8898,7 @@
     <w:name w:val="heading 6"/>
     <w:basedOn w:val="Standard"/>
     <w:next w:val="Standard"/>
-    <w:link w:val="berschrift6Zchn"/>
+    <w:link w:val="berschrift6Zeichen"/>
     <w:uiPriority w:val="9"/>
     <w:unhideWhenUsed/>
     <w:qFormat/>
@@ -8888,7 +8922,7 @@
     <w:name w:val="heading 7"/>
     <w:basedOn w:val="Standard"/>
     <w:next w:val="Standard"/>
-    <w:link w:val="berschrift7Zchn"/>
+    <w:link w:val="berschrift7Zeichen"/>
     <w:uiPriority w:val="9"/>
     <w:semiHidden/>
     <w:unhideWhenUsed/>
@@ -8907,7 +8941,7 @@
     <w:name w:val="heading 8"/>
     <w:basedOn w:val="Standard"/>
     <w:next w:val="Standard"/>
-    <w:link w:val="berschrift8Zchn"/>
+    <w:link w:val="berschrift8Zeichen"/>
     <w:uiPriority w:val="9"/>
     <w:semiHidden/>
     <w:unhideWhenUsed/>
@@ -8930,7 +8964,7 @@
     <w:name w:val="heading 9"/>
     <w:basedOn w:val="Standard"/>
     <w:next w:val="Standard"/>
-    <w:link w:val="berschrift9Zchn"/>
+    <w:link w:val="berschrift9Zeichen"/>
     <w:uiPriority w:val="9"/>
     <w:semiHidden/>
     <w:unhideWhenUsed/>
@@ -8950,7 +8984,7 @@
       <w:szCs w:val="22"/>
     </w:rPr>
   </w:style>
-  <w:style w:type="character" w:default="1" w:styleId="Absatz-Standardschriftart">
+  <w:style w:type="character" w:default="1" w:styleId="Absatzstandardschriftart">
     <w:name w:val="Default Paragraph Font"/>
     <w:uiPriority w:val="1"/>
     <w:semiHidden/>
@@ -8977,9 +9011,9 @@
     <w:semiHidden/>
     <w:unhideWhenUsed/>
   </w:style>
-  <w:style w:type="character" w:customStyle="1" w:styleId="berschrift1Zchn">
-    <w:name w:val="Überschrift 1 Zchn"/>
-    <w:basedOn w:val="Absatz-Standardschriftart"/>
+  <w:style w:type="character" w:customStyle="1" w:styleId="berschrift1Zeichen">
+    <w:name w:val="Überschrift 1 Zeichen"/>
+    <w:basedOn w:val="Absatzstandardschriftart"/>
     <w:link w:val="berschrift1"/>
     <w:uiPriority w:val="9"/>
     <w:rsid w:val="00F16668"/>
@@ -8992,9 +9026,9 @@
       <w:szCs w:val="32"/>
     </w:rPr>
   </w:style>
-  <w:style w:type="character" w:customStyle="1" w:styleId="berschrift2Zchn">
-    <w:name w:val="Überschrift 2 Zchn"/>
-    <w:basedOn w:val="Absatz-Standardschriftart"/>
+  <w:style w:type="character" w:customStyle="1" w:styleId="berschrift2Zeichen">
+    <w:name w:val="Überschrift 2 Zeichen"/>
+    <w:basedOn w:val="Absatzstandardschriftart"/>
     <w:link w:val="berschrift2"/>
     <w:uiPriority w:val="9"/>
     <w:rsid w:val="00F16668"/>
@@ -9007,9 +9041,9 @@
       <w:szCs w:val="28"/>
     </w:rPr>
   </w:style>
-  <w:style w:type="character" w:customStyle="1" w:styleId="berschrift3Zchn">
-    <w:name w:val="Überschrift 3 Zchn"/>
-    <w:basedOn w:val="Absatz-Standardschriftart"/>
+  <w:style w:type="character" w:customStyle="1" w:styleId="berschrift3Zeichen">
+    <w:name w:val="Überschrift 3 Zeichen"/>
+    <w:basedOn w:val="Absatzstandardschriftart"/>
     <w:link w:val="berschrift3"/>
     <w:uiPriority w:val="9"/>
     <w:rsid w:val="00F16668"/>
@@ -9021,9 +9055,9 @@
       <w:szCs w:val="26"/>
     </w:rPr>
   </w:style>
-  <w:style w:type="character" w:customStyle="1" w:styleId="berschrift4Zchn">
-    <w:name w:val="Überschrift 4 Zchn"/>
-    <w:basedOn w:val="Absatz-Standardschriftart"/>
+  <w:style w:type="character" w:customStyle="1" w:styleId="berschrift4Zeichen">
+    <w:name w:val="Überschrift 4 Zeichen"/>
+    <w:basedOn w:val="Absatzstandardschriftart"/>
     <w:link w:val="berschrift4"/>
     <w:uiPriority w:val="9"/>
     <w:rsid w:val="00F16668"/>
@@ -9035,9 +9069,9 @@
       <w:szCs w:val="26"/>
     </w:rPr>
   </w:style>
-  <w:style w:type="character" w:customStyle="1" w:styleId="berschrift5Zchn">
-    <w:name w:val="Überschrift 5 Zchn"/>
-    <w:basedOn w:val="Absatz-Standardschriftart"/>
+  <w:style w:type="character" w:customStyle="1" w:styleId="berschrift5Zeichen">
+    <w:name w:val="Überschrift 5 Zeichen"/>
+    <w:basedOn w:val="Absatzstandardschriftart"/>
     <w:link w:val="berschrift5"/>
     <w:uiPriority w:val="9"/>
     <w:rsid w:val="00F16668"/>
@@ -9050,9 +9084,9 @@
       <w:szCs w:val="26"/>
     </w:rPr>
   </w:style>
-  <w:style w:type="character" w:customStyle="1" w:styleId="berschrift6Zchn">
-    <w:name w:val="Überschrift 6 Zchn"/>
-    <w:basedOn w:val="Absatz-Standardschriftart"/>
+  <w:style w:type="character" w:customStyle="1" w:styleId="berschrift6Zeichen">
+    <w:name w:val="Überschrift 6 Zeichen"/>
+    <w:basedOn w:val="Absatzstandardschriftart"/>
     <w:link w:val="berschrift6"/>
     <w:uiPriority w:val="9"/>
     <w:rsid w:val="00F16668"/>
@@ -9062,9 +9096,9 @@
       <w:bCs/>
     </w:rPr>
   </w:style>
-  <w:style w:type="character" w:customStyle="1" w:styleId="berschrift7Zchn">
-    <w:name w:val="Überschrift 7 Zchn"/>
-    <w:basedOn w:val="Absatz-Standardschriftart"/>
+  <w:style w:type="character" w:customStyle="1" w:styleId="berschrift7Zeichen">
+    <w:name w:val="Überschrift 7 Zeichen"/>
+    <w:basedOn w:val="Absatzstandardschriftart"/>
     <w:link w:val="berschrift7"/>
     <w:uiPriority w:val="9"/>
     <w:semiHidden/>
@@ -9075,9 +9109,9 @@
       <w:szCs w:val="24"/>
     </w:rPr>
   </w:style>
-  <w:style w:type="character" w:customStyle="1" w:styleId="berschrift8Zchn">
-    <w:name w:val="Überschrift 8 Zchn"/>
-    <w:basedOn w:val="Absatz-Standardschriftart"/>
+  <w:style w:type="character" w:customStyle="1" w:styleId="berschrift8Zeichen">
+    <w:name w:val="Überschrift 8 Zeichen"/>
+    <w:basedOn w:val="Absatzstandardschriftart"/>
     <w:link w:val="berschrift8"/>
     <w:uiPriority w:val="9"/>
     <w:semiHidden/>
@@ -9090,9 +9124,9 @@
       <w:szCs w:val="24"/>
     </w:rPr>
   </w:style>
-  <w:style w:type="character" w:customStyle="1" w:styleId="berschrift9Zchn">
-    <w:name w:val="Überschrift 9 Zchn"/>
-    <w:basedOn w:val="Absatz-Standardschriftart"/>
+  <w:style w:type="character" w:customStyle="1" w:styleId="berschrift9Zeichen">
+    <w:name w:val="Überschrift 9 Zeichen"/>
+    <w:basedOn w:val="Absatzstandardschriftart"/>
     <w:link w:val="berschrift9"/>
     <w:uiPriority w:val="9"/>
     <w:semiHidden/>
@@ -9129,7 +9163,7 @@
   <w:style w:type="paragraph" w:styleId="Kopfzeile">
     <w:name w:val="header"/>
     <w:basedOn w:val="Standard"/>
-    <w:link w:val="KopfzeileZchn"/>
+    <w:link w:val="KopfzeileZeichen"/>
     <w:uiPriority w:val="99"/>
     <w:unhideWhenUsed/>
     <w:rsid w:val="00F16668"/>
@@ -9140,9 +9174,9 @@
       </w:tabs>
     </w:pPr>
   </w:style>
-  <w:style w:type="character" w:customStyle="1" w:styleId="KopfzeileZchn">
-    <w:name w:val="Kopfzeile Zchn"/>
-    <w:basedOn w:val="Absatz-Standardschriftart"/>
+  <w:style w:type="character" w:customStyle="1" w:styleId="KopfzeileZeichen">
+    <w:name w:val="Kopfzeile Zeichen"/>
+    <w:basedOn w:val="Absatzstandardschriftart"/>
     <w:link w:val="Kopfzeile"/>
     <w:uiPriority w:val="99"/>
     <w:rsid w:val="00F16668"/>
@@ -9155,7 +9189,7 @@
   <w:style w:type="paragraph" w:styleId="Fuzeile">
     <w:name w:val="footer"/>
     <w:basedOn w:val="Standard"/>
-    <w:link w:val="FuzeileZchn"/>
+    <w:link w:val="FuzeileZeichen"/>
     <w:uiPriority w:val="99"/>
     <w:unhideWhenUsed/>
     <w:rsid w:val="00F16668"/>
@@ -9166,9 +9200,9 @@
       </w:tabs>
     </w:pPr>
   </w:style>
-  <w:style w:type="character" w:customStyle="1" w:styleId="FuzeileZchn">
-    <w:name w:val="Fußzeile Zchn"/>
-    <w:basedOn w:val="Absatz-Standardschriftart"/>
+  <w:style w:type="character" w:customStyle="1" w:styleId="FuzeileZeichen">
+    <w:name w:val="Fußzeile Zeichen"/>
+    <w:basedOn w:val="Absatzstandardschriftart"/>
     <w:link w:val="Fuzeile"/>
     <w:uiPriority w:val="99"/>
     <w:rsid w:val="00F16668"/>
@@ -9180,22 +9214,22 @@
   </w:style>
   <w:style w:type="character" w:customStyle="1" w:styleId="hps">
     <w:name w:val="hps"/>
-    <w:basedOn w:val="Absatz-Standardschriftart"/>
+    <w:basedOn w:val="Absatzstandardschriftart"/>
     <w:rsid w:val="00F16668"/>
   </w:style>
   <w:style w:type="character" w:customStyle="1" w:styleId="longtext">
     <w:name w:val="long_text"/>
-    <w:basedOn w:val="Absatz-Standardschriftart"/>
+    <w:basedOn w:val="Absatzstandardschriftart"/>
     <w:rsid w:val="00F16668"/>
   </w:style>
   <w:style w:type="character" w:customStyle="1" w:styleId="def">
     <w:name w:val="def"/>
-    <w:basedOn w:val="Absatz-Standardschriftart"/>
+    <w:basedOn w:val="Absatzstandardschriftart"/>
     <w:rsid w:val="00F16668"/>
   </w:style>
   <w:style w:type="character" w:customStyle="1" w:styleId="nondv">
     <w:name w:val="nondv"/>
-    <w:basedOn w:val="Absatz-Standardschriftart"/>
+    <w:basedOn w:val="Absatzstandardschriftart"/>
     <w:rsid w:val="00F16668"/>
   </w:style>
 </w:styles>

</xml_diff>